<commit_message>
- Made some slight modifications to the user's manual - Modified the old report with new data for the Quick Performance Project 	- Need to complete the results and conclusions section
</commit_message>
<xml_diff>
--- a/Project/Report/UsersManual.docx
+++ b/Project/Report/UsersManual.docx
@@ -2457,13 +2457,7 @@
         <w:rPr>
           <w:rFonts w:ascii="Times New Roman" w:hAnsi="Times New Roman" w:cs="Times New Roman"/>
         </w:rPr>
-        <w:t>LIKWID</w:t>
-      </w:r>
-      <w:r>
-        <w:rPr>
-          <w:rFonts w:ascii="Times New Roman" w:hAnsi="Times New Roman" w:cs="Times New Roman"/>
-        </w:rPr>
-        <w:t xml:space="preserve"> </w:t>
+        <w:t xml:space="preserve">LIKWID </w:t>
       </w:r>
       <w:r>
         <w:rPr>
@@ -2893,36 +2887,108 @@
         <w:rPr>
           <w:rFonts w:ascii="Times New Roman" w:hAnsi="Times New Roman" w:cs="Times New Roman"/>
         </w:rPr>
-        <w:t>LIKWID</w:t>
-      </w:r>
-      <w:r>
-        <w:rPr>
-          <w:rFonts w:ascii="Times New Roman" w:hAnsi="Times New Roman" w:cs="Times New Roman"/>
+        <w:t xml:space="preserve">LIKWID </w:t>
+      </w:r>
+      <w:r>
+        <w:rPr>
+          <w:rFonts w:ascii="Times New Roman" w:hAnsi="Times New Roman" w:cs="Times New Roman"/>
+        </w:rPr>
+        <w:t xml:space="preserve">tool allows monitoring of the Model-Specific-Registers (MSR) via the </w:t>
+      </w:r>
+      <w:r>
+        <w:rPr>
+          <w:rFonts w:ascii="Times New Roman" w:hAnsi="Times New Roman" w:cs="Times New Roman"/>
+        </w:rPr>
+        <w:t>L</w:t>
+      </w:r>
+      <w:r>
+        <w:rPr>
+          <w:rFonts w:ascii="Times New Roman" w:hAnsi="Times New Roman" w:cs="Times New Roman"/>
+        </w:rPr>
+        <w:t xml:space="preserve">inux </w:t>
+      </w:r>
+      <w:proofErr w:type="spellStart"/>
+      <w:r>
+        <w:rPr>
+          <w:rFonts w:ascii="Times New Roman" w:hAnsi="Times New Roman" w:cs="Times New Roman"/>
+        </w:rPr>
+        <w:t>msr</w:t>
+      </w:r>
+      <w:proofErr w:type="spellEnd"/>
+      <w:r>
+        <w:rPr>
+          <w:rFonts w:ascii="Times New Roman" w:hAnsi="Times New Roman" w:cs="Times New Roman"/>
+        </w:rPr>
+        <w:t xml:space="preserve"> module.  You will need to start up the </w:t>
+      </w:r>
+      <w:proofErr w:type="spellStart"/>
+      <w:r>
+        <w:rPr>
+          <w:rFonts w:ascii="Times New Roman" w:hAnsi="Times New Roman" w:cs="Times New Roman"/>
+        </w:rPr>
+        <w:t>msr</w:t>
+      </w:r>
+      <w:proofErr w:type="spellEnd"/>
+      <w:r>
+        <w:rPr>
+          <w:rFonts w:ascii="Times New Roman" w:hAnsi="Times New Roman" w:cs="Times New Roman"/>
+        </w:rPr>
+        <w:t xml:space="preserve"> module for </w:t>
+      </w:r>
+      <w:r>
+        <w:rPr>
+          <w:rFonts w:ascii="Times New Roman" w:hAnsi="Times New Roman" w:cs="Times New Roman"/>
+        </w:rPr>
+        <w:t xml:space="preserve">LIKWID </w:t>
+      </w:r>
+      <w:r>
+        <w:rPr>
+          <w:rFonts w:ascii="Times New Roman" w:hAnsi="Times New Roman" w:cs="Times New Roman"/>
+        </w:rPr>
+        <w:t xml:space="preserve">to read from the counters, this can be done by running the following command: </w:t>
+      </w:r>
+      <w:proofErr w:type="spellStart"/>
+      <w:r>
+        <w:rPr>
+          <w:rFonts w:ascii="Times New Roman" w:hAnsi="Times New Roman" w:cs="Times New Roman"/>
+          <w:b/>
+          <w:i/>
+        </w:rPr>
+        <w:t>sudo</w:t>
+      </w:r>
+      <w:proofErr w:type="spellEnd"/>
+      <w:r>
+        <w:rPr>
+          <w:rFonts w:ascii="Times New Roman" w:hAnsi="Times New Roman" w:cs="Times New Roman"/>
+          <w:b/>
+          <w:i/>
         </w:rPr>
         <w:t xml:space="preserve"> </w:t>
       </w:r>
-      <w:r>
-        <w:rPr>
-          <w:rFonts w:ascii="Times New Roman" w:hAnsi="Times New Roman" w:cs="Times New Roman"/>
-        </w:rPr>
-        <w:t xml:space="preserve">tool allows monitoring of the Model-Specific-Registers (MSR) via the </w:t>
-      </w:r>
-      <w:r>
-        <w:rPr>
-          <w:rFonts w:ascii="Times New Roman" w:hAnsi="Times New Roman" w:cs="Times New Roman"/>
-        </w:rPr>
-        <w:t>L</w:t>
-      </w:r>
-      <w:r>
-        <w:rPr>
-          <w:rFonts w:ascii="Times New Roman" w:hAnsi="Times New Roman" w:cs="Times New Roman"/>
-        </w:rPr>
-        <w:t xml:space="preserve">inux </w:t>
-      </w:r>
       <w:proofErr w:type="spellStart"/>
       <w:r>
         <w:rPr>
           <w:rFonts w:ascii="Times New Roman" w:hAnsi="Times New Roman" w:cs="Times New Roman"/>
+          <w:b/>
+          <w:i/>
+        </w:rPr>
+        <w:t>modprobe</w:t>
+      </w:r>
+      <w:proofErr w:type="spellEnd"/>
+      <w:r>
+        <w:rPr>
+          <w:rFonts w:ascii="Times New Roman" w:hAnsi="Times New Roman" w:cs="Times New Roman"/>
+          <w:b/>
+          <w:i/>
+        </w:rPr>
+        <w:t xml:space="preserve"> </w:t>
+      </w:r>
+      <w:proofErr w:type="spellStart"/>
+      <w:r>
+        <w:rPr>
+          <w:rFonts w:ascii="Times New Roman" w:hAnsi="Times New Roman" w:cs="Times New Roman"/>
+          <w:b/>
+          <w:i/>
         </w:rPr>
         <w:t>msr</w:t>
       </w:r>
@@ -2931,13 +2997,46 @@
         <w:rPr>
           <w:rFonts w:ascii="Times New Roman" w:hAnsi="Times New Roman" w:cs="Times New Roman"/>
         </w:rPr>
-        <w:t xml:space="preserve"> module.  You will need to start up the </w:t>
+        <w:t>.</w:t>
+      </w:r>
+    </w:p>
+    <w:p>
+      <w:pPr>
+        <w:rPr>
+          <w:rFonts w:ascii="Times New Roman" w:hAnsi="Times New Roman" w:cs="Times New Roman"/>
+        </w:rPr>
+      </w:pPr>
+      <w:r>
+        <w:rPr>
+          <w:rFonts w:ascii="Times New Roman" w:hAnsi="Times New Roman" w:cs="Times New Roman"/>
+        </w:rPr>
+        <w:t>The argument -C</w:t>
+      </w:r>
+      <w:r>
+        <w:rPr>
+          <w:rFonts w:ascii="Times New Roman" w:hAnsi="Times New Roman" w:cs="Times New Roman"/>
+        </w:rPr>
+        <w:t xml:space="preserve"> will, like </w:t>
       </w:r>
       <w:proofErr w:type="spellStart"/>
       <w:r>
         <w:rPr>
           <w:rFonts w:ascii="Times New Roman" w:hAnsi="Times New Roman" w:cs="Times New Roman"/>
         </w:rPr>
+        <w:t>likwid</w:t>
+      </w:r>
+      <w:proofErr w:type="spellEnd"/>
+      <w:r>
+        <w:rPr>
+          <w:rFonts w:ascii="Times New Roman" w:hAnsi="Times New Roman" w:cs="Times New Roman"/>
+        </w:rPr>
+        <w:t xml:space="preserve">-pin -c, pin the following application to the specified CPU core.  The -M option sets the access to the </w:t>
+      </w:r>
+      <w:proofErr w:type="spellStart"/>
+      <w:r>
+        <w:rPr>
+          <w:rFonts w:ascii="Times New Roman" w:hAnsi="Times New Roman" w:cs="Times New Roman"/>
+        </w:rPr>
         <w:t>msr</w:t>
       </w:r>
       <w:proofErr w:type="spellEnd"/>
@@ -2945,136 +3044,13 @@
         <w:rPr>
           <w:rFonts w:ascii="Times New Roman" w:hAnsi="Times New Roman" w:cs="Times New Roman"/>
         </w:rPr>
-        <w:t xml:space="preserve"> module for </w:t>
-      </w:r>
-      <w:r>
-        <w:rPr>
-          <w:rFonts w:ascii="Times New Roman" w:hAnsi="Times New Roman" w:cs="Times New Roman"/>
-        </w:rPr>
-        <w:t>LIKWID</w:t>
-      </w:r>
-      <w:r>
-        <w:rPr>
-          <w:rFonts w:ascii="Times New Roman" w:hAnsi="Times New Roman" w:cs="Times New Roman"/>
-        </w:rPr>
-        <w:t xml:space="preserve"> </w:t>
-      </w:r>
-      <w:r>
-        <w:rPr>
-          <w:rFonts w:ascii="Times New Roman" w:hAnsi="Times New Roman" w:cs="Times New Roman"/>
-        </w:rPr>
-        <w:t xml:space="preserve">to read from the counters, this can be done by running the following command: </w:t>
-      </w:r>
-      <w:proofErr w:type="spellStart"/>
-      <w:r>
-        <w:rPr>
-          <w:rFonts w:ascii="Times New Roman" w:hAnsi="Times New Roman" w:cs="Times New Roman"/>
-          <w:b/>
-          <w:i/>
-        </w:rPr>
-        <w:t>sudo</w:t>
-      </w:r>
-      <w:proofErr w:type="spellEnd"/>
-      <w:r>
-        <w:rPr>
-          <w:rFonts w:ascii="Times New Roman" w:hAnsi="Times New Roman" w:cs="Times New Roman"/>
-          <w:b/>
-          <w:i/>
-        </w:rPr>
-        <w:t xml:space="preserve"> </w:t>
-      </w:r>
-      <w:proofErr w:type="spellStart"/>
-      <w:r>
-        <w:rPr>
-          <w:rFonts w:ascii="Times New Roman" w:hAnsi="Times New Roman" w:cs="Times New Roman"/>
-          <w:b/>
-          <w:i/>
-        </w:rPr>
-        <w:t>modprobe</w:t>
-      </w:r>
-      <w:proofErr w:type="spellEnd"/>
-      <w:r>
-        <w:rPr>
-          <w:rFonts w:ascii="Times New Roman" w:hAnsi="Times New Roman" w:cs="Times New Roman"/>
-          <w:b/>
-          <w:i/>
-        </w:rPr>
-        <w:t xml:space="preserve"> </w:t>
-      </w:r>
-      <w:proofErr w:type="spellStart"/>
-      <w:r>
-        <w:rPr>
-          <w:rFonts w:ascii="Times New Roman" w:hAnsi="Times New Roman" w:cs="Times New Roman"/>
-          <w:b/>
-          <w:i/>
-        </w:rPr>
-        <w:t>msr</w:t>
-      </w:r>
-      <w:proofErr w:type="spellEnd"/>
-      <w:r>
-        <w:rPr>
-          <w:rFonts w:ascii="Times New Roman" w:hAnsi="Times New Roman" w:cs="Times New Roman"/>
-        </w:rPr>
-        <w:t>.</w:t>
-      </w:r>
-    </w:p>
-    <w:p>
-      <w:pPr>
-        <w:rPr>
-          <w:rFonts w:ascii="Times New Roman" w:hAnsi="Times New Roman" w:cs="Times New Roman"/>
-        </w:rPr>
-      </w:pPr>
-      <w:r>
-        <w:rPr>
-          <w:rFonts w:ascii="Times New Roman" w:hAnsi="Times New Roman" w:cs="Times New Roman"/>
-        </w:rPr>
-        <w:t>The argument -C</w:t>
-      </w:r>
-      <w:r>
-        <w:rPr>
-          <w:rFonts w:ascii="Times New Roman" w:hAnsi="Times New Roman" w:cs="Times New Roman"/>
-        </w:rPr>
-        <w:t xml:space="preserve"> will, like </w:t>
-      </w:r>
-      <w:proofErr w:type="spellStart"/>
-      <w:r>
-        <w:rPr>
-          <w:rFonts w:ascii="Times New Roman" w:hAnsi="Times New Roman" w:cs="Times New Roman"/>
-        </w:rPr>
-        <w:t>likwid</w:t>
-      </w:r>
-      <w:proofErr w:type="spellEnd"/>
-      <w:r>
-        <w:rPr>
-          <w:rFonts w:ascii="Times New Roman" w:hAnsi="Times New Roman" w:cs="Times New Roman"/>
-        </w:rPr>
-        <w:t xml:space="preserve">-pin -c, pin the following application to the specified CPU core.  The -M option sets the access to the </w:t>
-      </w:r>
-      <w:proofErr w:type="spellStart"/>
-      <w:r>
-        <w:rPr>
-          <w:rFonts w:ascii="Times New Roman" w:hAnsi="Times New Roman" w:cs="Times New Roman"/>
-        </w:rPr>
-        <w:t>msr</w:t>
-      </w:r>
-      <w:proofErr w:type="spellEnd"/>
-      <w:r>
-        <w:rPr>
-          <w:rFonts w:ascii="Times New Roman" w:hAnsi="Times New Roman" w:cs="Times New Roman"/>
-        </w:rPr>
         <w:t xml:space="preserve"> registers with 0 being direct and 1 being access by </w:t>
       </w:r>
       <w:r>
         <w:rPr>
           <w:rFonts w:ascii="Times New Roman" w:hAnsi="Times New Roman" w:cs="Times New Roman"/>
         </w:rPr>
-        <w:t>LIKWID</w:t>
-      </w:r>
-      <w:r>
-        <w:rPr>
-          <w:rFonts w:ascii="Times New Roman" w:hAnsi="Times New Roman" w:cs="Times New Roman"/>
-        </w:rPr>
-        <w:t xml:space="preserve">’s </w:t>
+        <w:t xml:space="preserve">LIKWID’s </w:t>
       </w:r>
       <w:r>
         <w:rPr>
@@ -4591,19 +4567,7 @@
         <w:rPr>
           <w:rFonts w:ascii="Times New Roman" w:hAnsi="Times New Roman" w:cs="Times New Roman"/>
         </w:rPr>
-        <w:t xml:space="preserve"> </w:t>
-      </w:r>
-      <w:r>
-        <w:rPr>
-          <w:rFonts w:ascii="Times New Roman" w:hAnsi="Times New Roman" w:cs="Times New Roman"/>
-        </w:rPr>
-        <w:t>If you are interested in changing features of the CPU cores, you can do so before running a test via the Feature Control Tab.</w:t>
-      </w:r>
-      <w:r>
-        <w:rPr>
-          <w:rFonts w:ascii="Times New Roman" w:hAnsi="Times New Roman" w:cs="Times New Roman"/>
-        </w:rPr>
-        <w:t xml:space="preserve">  Modifying the above Core # will bring up the features for the current core selected.</w:t>
+        <w:t xml:space="preserve"> If you are interested in changing features of the CPU cores, you can do so before running a test via the Feature Control Tab.  Modifying the above Core # will bring up the features for the current core selected.</w:t>
       </w:r>
     </w:p>
     <w:p>
@@ -4636,13 +4600,7 @@
         <w:rPr>
           <w:rFonts w:ascii="Times New Roman" w:hAnsi="Times New Roman" w:cs="Times New Roman"/>
         </w:rPr>
-        <w:t>LIKWID</w:t>
-      </w:r>
-      <w:r>
-        <w:rPr>
-          <w:rFonts w:ascii="Times New Roman" w:hAnsi="Times New Roman" w:cs="Times New Roman"/>
-        </w:rPr>
-        <w:t xml:space="preserve"> </w:t>
+        <w:t xml:space="preserve">LIKWID </w:t>
       </w:r>
       <w:r>
         <w:rPr>
@@ -4781,10 +4739,10 @@
             <v:path o:extrusionok="f" gradientshapeok="t" o:connecttype="rect"/>
             <o:lock v:ext="edit" aspectratio="t"/>
           </v:shapetype>
-          <v:shape id="_x0000_i1041" type="#_x0000_t75" style="width:468pt;height:481.6pt" o:ole="">
+          <v:shape id="_x0000_i1025" type="#_x0000_t75" style="width:468pt;height:481.5pt" o:ole="">
             <v:imagedata r:id="rId20" o:title=""/>
           </v:shape>
-          <o:OLEObject Type="Embed" ProgID="Word.Document.12" ShapeID="_x0000_i1041" DrawAspect="Content" ObjectID="_1586382632" r:id="rId21">
+          <o:OLEObject Type="Embed" ProgID="Word.Document.12" ShapeID="_x0000_i1025" DrawAspect="Content" ObjectID="_1586456918" r:id="rId21">
             <o:FieldCodes>\s</o:FieldCodes>
           </o:OLEObject>
         </w:object>
@@ -4879,13 +4837,7 @@
         <w:rPr>
           <w:rFonts w:ascii="Times New Roman" w:hAnsi="Times New Roman" w:cs="Times New Roman"/>
         </w:rPr>
-        <w:t xml:space="preserve"> </w:t>
-      </w:r>
-      <w:r>
-        <w:rPr>
-          <w:rFonts w:ascii="Times New Roman" w:hAnsi="Times New Roman" w:cs="Times New Roman"/>
-        </w:rPr>
-        <w:t>Quad Core</w:t>
+        <w:t xml:space="preserve"> Quad Core</w:t>
       </w:r>
       <w:r>
         <w:rPr>
@@ -5486,10 +5438,10 @@
           <w:rFonts w:ascii="Times New Roman" w:hAnsi="Times New Roman" w:cs="Times New Roman"/>
         </w:rPr>
         <w:object w:dxaOrig="9360" w:dyaOrig="9630" w14:anchorId="233F561F">
-          <v:shape id="_x0000_i1044" type="#_x0000_t75" style="width:468pt;height:481.6pt" o:ole="">
+          <v:shape id="_x0000_i1026" type="#_x0000_t75" style="width:468pt;height:481.5pt" o:ole="">
             <v:imagedata r:id="rId25" o:title=""/>
           </v:shape>
-          <o:OLEObject Type="Embed" ProgID="Word.Document.12" ShapeID="_x0000_i1044" DrawAspect="Content" ObjectID="_1586382633" r:id="rId26">
+          <o:OLEObject Type="Embed" ProgID="Word.Document.12" ShapeID="_x0000_i1026" DrawAspect="Content" ObjectID="_1586456919" r:id="rId26">
             <o:FieldCodes>\s</o:FieldCodes>
           </o:OLEObject>
         </w:object>
@@ -5621,14 +5573,12 @@
         </w:rPr>
         <w:t xml:space="preserve">  </w:t>
       </w:r>
-      <w:proofErr w:type="gramStart"/>
-      <w:r>
-        <w:rPr>
-          <w:rFonts w:ascii="Times New Roman" w:hAnsi="Times New Roman" w:cs="Times New Roman"/>
-        </w:rPr>
-        <w:t>Next</w:t>
-      </w:r>
-      <w:proofErr w:type="gramEnd"/>
+      <w:r>
+        <w:rPr>
+          <w:rFonts w:ascii="Times New Roman" w:hAnsi="Times New Roman" w:cs="Times New Roman"/>
+        </w:rPr>
+        <w:t>Next,</w:t>
+      </w:r>
       <w:r>
         <w:rPr>
           <w:rFonts w:ascii="Times New Roman" w:hAnsi="Times New Roman" w:cs="Times New Roman"/>
@@ -5914,6 +5864,9 @@
         </w:rPr>
       </w:pPr>
       <w:r>
+        <w:rPr>
+          <w:noProof/>
+        </w:rPr>
         <w:drawing>
           <wp:inline distT="0" distB="0" distL="0" distR="0" wp14:anchorId="3DFBC926" wp14:editId="04B43EF5">
             <wp:extent cx="3623310" cy="1725295"/>
@@ -5976,8 +5929,39 @@
         </w:rPr>
         <w:t>TODO: Add run time to the table to solidify the performance increase.</w:t>
       </w:r>
+    </w:p>
+    <w:p>
+      <w:pPr>
+        <w:rPr>
+          <w:rFonts w:ascii="Times New Roman" w:hAnsi="Times New Roman" w:cs="Times New Roman"/>
+        </w:rPr>
+      </w:pPr>
+      <w:r>
+        <w:rPr>
+          <w:rFonts w:ascii="Times New Roman" w:hAnsi="Times New Roman" w:cs="Times New Roman"/>
+        </w:rPr>
+        <w:t>In summary, using Quick Performance allows the user to gather this important performance data rapidly so that the user’s focus can be spent on development and making their product better rather than spending significant time trying to gather this information with more complex tools.  I will state that this is not a replacement for the more complex tools out there as they will generally dig deeper and allow for more insight into how your application is performing</w:t>
+      </w:r>
+      <w:r>
+        <w:rPr>
+          <w:rFonts w:ascii="Times New Roman" w:hAnsi="Times New Roman" w:cs="Times New Roman"/>
+        </w:rPr>
+        <w:t>, but it is my hope that Quick Performance will be first stop in performance analysis</w:t>
+      </w:r>
+      <w:r>
+        <w:rPr>
+          <w:rFonts w:ascii="Times New Roman" w:hAnsi="Times New Roman" w:cs="Times New Roman"/>
+        </w:rPr>
+        <w:t xml:space="preserve"> and move on to the more complex and harder to use tools as necessary</w:t>
+      </w:r>
       <w:bookmarkStart w:id="19" w:name="_GoBack"/>
       <w:bookmarkEnd w:id="19"/>
+      <w:r>
+        <w:rPr>
+          <w:rFonts w:ascii="Times New Roman" w:hAnsi="Times New Roman" w:cs="Times New Roman"/>
+        </w:rPr>
+        <w:t>.</w:t>
+      </w:r>
     </w:p>
     <w:p>
       <w:pPr>
@@ -6061,7 +6045,6 @@
         <w:rPr>
           <w:rFonts w:ascii="Times New Roman" w:hAnsi="Times New Roman" w:cs="Times New Roman"/>
         </w:rPr>
-        <w:lastRenderedPageBreak/>
         <w:t>Appendix</w:t>
       </w:r>
       <w:bookmarkEnd w:id="20"/>
@@ -9088,7 +9071,7 @@
 </file>
 
 <file path=customXml/itemProps1.xml><?xml version="1.0" encoding="utf-8"?>
-<ds:datastoreItem xmlns:ds="http://schemas.openxmlformats.org/officeDocument/2006/customXml" ds:itemID="{7B873FFA-C19A-4249-A54B-E51D94716848}">
+<ds:datastoreItem xmlns:ds="http://schemas.openxmlformats.org/officeDocument/2006/customXml" ds:itemID="{1BABC284-F194-45CC-896C-F9933A8188D1}">
   <ds:schemaRefs>
     <ds:schemaRef ds:uri="http://schemas.openxmlformats.org/officeDocument/2006/bibliography"/>
   </ds:schemaRefs>

</xml_diff>

<commit_message>
- Finished the repot and user's manual - Removed some of the bloated images
</commit_message>
<xml_diff>
--- a/Project/Report/UsersManual.docx
+++ b/Project/Report/UsersManual.docx
@@ -162,6 +162,20 @@
     </w:p>
     <w:p>
       <w:pPr>
+        <w:pStyle w:val="Subtitle"/>
+        <w:rPr>
+          <w:rFonts w:ascii="Times New Roman" w:hAnsi="Times New Roman" w:cs="Times New Roman"/>
+        </w:rPr>
+      </w:pPr>
+      <w:r>
+        <w:rPr>
+          <w:rFonts w:ascii="Times New Roman" w:hAnsi="Times New Roman" w:cs="Times New Roman"/>
+        </w:rPr>
+        <w:t>krr0010@uah.edu</w:t>
+      </w:r>
+    </w:p>
+    <w:p>
+      <w:pPr>
         <w:pStyle w:val="ContactInfo"/>
         <w:rPr>
           <w:rFonts w:ascii="Times New Roman" w:hAnsi="Times New Roman" w:cs="Times New Roman"/>
@@ -349,7 +363,7 @@
               <w:tab w:val="right" w:leader="dot" w:pos="8630"/>
             </w:tabs>
             <w:rPr>
-              <w:rFonts w:ascii="Times New Roman" w:eastAsiaTheme="minorEastAsia" w:hAnsi="Times New Roman" w:cs="Times New Roman"/>
+              <w:rFonts w:eastAsiaTheme="minorEastAsia"/>
               <w:noProof/>
               <w:color w:val="auto"/>
             </w:rPr>
@@ -372,7 +386,7 @@
             </w:rPr>
             <w:fldChar w:fldCharType="separate"/>
           </w:r>
-          <w:hyperlink w:anchor="_Toc512627848" w:history="1">
+          <w:hyperlink w:anchor="_Toc512809081" w:history="1">
             <w:r>
               <w:rPr>
                 <w:rStyle w:val="Hyperlink"/>
@@ -383,7 +397,6 @@
             </w:r>
             <w:r>
               <w:rPr>
-                <w:rFonts w:ascii="Times New Roman" w:hAnsi="Times New Roman" w:cs="Times New Roman"/>
                 <w:noProof/>
                 <w:webHidden/>
               </w:rPr>
@@ -391,7 +404,6 @@
             </w:r>
             <w:r>
               <w:rPr>
-                <w:rFonts w:ascii="Times New Roman" w:hAnsi="Times New Roman" w:cs="Times New Roman"/>
                 <w:noProof/>
                 <w:webHidden/>
               </w:rPr>
@@ -399,22 +411,19 @@
             </w:r>
             <w:r>
               <w:rPr>
-                <w:rFonts w:ascii="Times New Roman" w:hAnsi="Times New Roman" w:cs="Times New Roman"/>
-                <w:noProof/>
-                <w:webHidden/>
-              </w:rPr>
-              <w:instrText xml:space="preserve"> PAGEREF _Toc512627848 \h </w:instrText>
-            </w:r>
-            <w:r>
-              <w:rPr>
-                <w:rFonts w:ascii="Times New Roman" w:hAnsi="Times New Roman" w:cs="Times New Roman"/>
-                <w:noProof/>
-                <w:webHidden/>
-              </w:rPr>
-            </w:r>
-            <w:r>
-              <w:rPr>
-                <w:rFonts w:ascii="Times New Roman" w:hAnsi="Times New Roman" w:cs="Times New Roman"/>
+                <w:noProof/>
+                <w:webHidden/>
+              </w:rPr>
+              <w:instrText xml:space="preserve"> PAGEREF _Toc512809081 \h </w:instrText>
+            </w:r>
+            <w:r>
+              <w:rPr>
+                <w:noProof/>
+                <w:webHidden/>
+              </w:rPr>
+            </w:r>
+            <w:r>
+              <w:rPr>
                 <w:noProof/>
                 <w:webHidden/>
               </w:rPr>
@@ -422,7 +431,6 @@
             </w:r>
             <w:r>
               <w:rPr>
-                <w:rFonts w:ascii="Times New Roman" w:hAnsi="Times New Roman" w:cs="Times New Roman"/>
                 <w:noProof/>
                 <w:webHidden/>
               </w:rPr>
@@ -430,7 +438,6 @@
             </w:r>
             <w:r>
               <w:rPr>
-                <w:rFonts w:ascii="Times New Roman" w:hAnsi="Times New Roman" w:cs="Times New Roman"/>
                 <w:noProof/>
                 <w:webHidden/>
               </w:rPr>
@@ -445,12 +452,12 @@
               <w:tab w:val="right" w:leader="dot" w:pos="8630"/>
             </w:tabs>
             <w:rPr>
-              <w:rFonts w:ascii="Times New Roman" w:eastAsiaTheme="minorEastAsia" w:hAnsi="Times New Roman" w:cs="Times New Roman"/>
+              <w:rFonts w:eastAsiaTheme="minorEastAsia"/>
               <w:noProof/>
               <w:color w:val="auto"/>
             </w:rPr>
           </w:pPr>
-          <w:hyperlink w:anchor="_Toc512627849" w:history="1">
+          <w:hyperlink w:anchor="_Toc512809082" w:history="1">
             <w:r>
               <w:rPr>
                 <w:rStyle w:val="Hyperlink"/>
@@ -461,7 +468,6 @@
             </w:r>
             <w:r>
               <w:rPr>
-                <w:rFonts w:ascii="Times New Roman" w:hAnsi="Times New Roman" w:cs="Times New Roman"/>
                 <w:noProof/>
                 <w:webHidden/>
               </w:rPr>
@@ -469,7 +475,6 @@
             </w:r>
             <w:r>
               <w:rPr>
-                <w:rFonts w:ascii="Times New Roman" w:hAnsi="Times New Roman" w:cs="Times New Roman"/>
                 <w:noProof/>
                 <w:webHidden/>
               </w:rPr>
@@ -477,22 +482,19 @@
             </w:r>
             <w:r>
               <w:rPr>
-                <w:rFonts w:ascii="Times New Roman" w:hAnsi="Times New Roman" w:cs="Times New Roman"/>
-                <w:noProof/>
-                <w:webHidden/>
-              </w:rPr>
-              <w:instrText xml:space="preserve"> PAGEREF _Toc512627849 \h </w:instrText>
-            </w:r>
-            <w:r>
-              <w:rPr>
-                <w:rFonts w:ascii="Times New Roman" w:hAnsi="Times New Roman" w:cs="Times New Roman"/>
-                <w:noProof/>
-                <w:webHidden/>
-              </w:rPr>
-            </w:r>
-            <w:r>
-              <w:rPr>
-                <w:rFonts w:ascii="Times New Roman" w:hAnsi="Times New Roman" w:cs="Times New Roman"/>
+                <w:noProof/>
+                <w:webHidden/>
+              </w:rPr>
+              <w:instrText xml:space="preserve"> PAGEREF _Toc512809082 \h </w:instrText>
+            </w:r>
+            <w:r>
+              <w:rPr>
+                <w:noProof/>
+                <w:webHidden/>
+              </w:rPr>
+            </w:r>
+            <w:r>
+              <w:rPr>
                 <w:noProof/>
                 <w:webHidden/>
               </w:rPr>
@@ -500,7 +502,6 @@
             </w:r>
             <w:r>
               <w:rPr>
-                <w:rFonts w:ascii="Times New Roman" w:hAnsi="Times New Roman" w:cs="Times New Roman"/>
                 <w:noProof/>
                 <w:webHidden/>
               </w:rPr>
@@ -508,7 +509,6 @@
             </w:r>
             <w:r>
               <w:rPr>
-                <w:rFonts w:ascii="Times New Roman" w:hAnsi="Times New Roman" w:cs="Times New Roman"/>
                 <w:noProof/>
                 <w:webHidden/>
               </w:rPr>
@@ -523,12 +523,12 @@
               <w:tab w:val="right" w:leader="dot" w:pos="8630"/>
             </w:tabs>
             <w:rPr>
-              <w:rFonts w:ascii="Times New Roman" w:eastAsiaTheme="minorEastAsia" w:hAnsi="Times New Roman" w:cs="Times New Roman"/>
+              <w:rFonts w:eastAsiaTheme="minorEastAsia"/>
               <w:noProof/>
               <w:color w:val="auto"/>
             </w:rPr>
           </w:pPr>
-          <w:hyperlink w:anchor="_Toc512627850" w:history="1">
+          <w:hyperlink w:anchor="_Toc512809083" w:history="1">
             <w:r>
               <w:rPr>
                 <w:rStyle w:val="Hyperlink"/>
@@ -539,7 +539,6 @@
             </w:r>
             <w:r>
               <w:rPr>
-                <w:rFonts w:ascii="Times New Roman" w:hAnsi="Times New Roman" w:cs="Times New Roman"/>
                 <w:noProof/>
                 <w:webHidden/>
               </w:rPr>
@@ -547,7 +546,6 @@
             </w:r>
             <w:r>
               <w:rPr>
-                <w:rFonts w:ascii="Times New Roman" w:hAnsi="Times New Roman" w:cs="Times New Roman"/>
                 <w:noProof/>
                 <w:webHidden/>
               </w:rPr>
@@ -555,22 +553,19 @@
             </w:r>
             <w:r>
               <w:rPr>
-                <w:rFonts w:ascii="Times New Roman" w:hAnsi="Times New Roman" w:cs="Times New Roman"/>
-                <w:noProof/>
-                <w:webHidden/>
-              </w:rPr>
-              <w:instrText xml:space="preserve"> PAGEREF _Toc512627850 \h </w:instrText>
-            </w:r>
-            <w:r>
-              <w:rPr>
-                <w:rFonts w:ascii="Times New Roman" w:hAnsi="Times New Roman" w:cs="Times New Roman"/>
-                <w:noProof/>
-                <w:webHidden/>
-              </w:rPr>
-            </w:r>
-            <w:r>
-              <w:rPr>
-                <w:rFonts w:ascii="Times New Roman" w:hAnsi="Times New Roman" w:cs="Times New Roman"/>
+                <w:noProof/>
+                <w:webHidden/>
+              </w:rPr>
+              <w:instrText xml:space="preserve"> PAGEREF _Toc512809083 \h </w:instrText>
+            </w:r>
+            <w:r>
+              <w:rPr>
+                <w:noProof/>
+                <w:webHidden/>
+              </w:rPr>
+            </w:r>
+            <w:r>
+              <w:rPr>
                 <w:noProof/>
                 <w:webHidden/>
               </w:rPr>
@@ -578,7 +573,6 @@
             </w:r>
             <w:r>
               <w:rPr>
-                <w:rFonts w:ascii="Times New Roman" w:hAnsi="Times New Roman" w:cs="Times New Roman"/>
                 <w:noProof/>
                 <w:webHidden/>
               </w:rPr>
@@ -586,7 +580,6 @@
             </w:r>
             <w:r>
               <w:rPr>
-                <w:rFonts w:ascii="Times New Roman" w:hAnsi="Times New Roman" w:cs="Times New Roman"/>
                 <w:noProof/>
                 <w:webHidden/>
               </w:rPr>
@@ -601,12 +594,12 @@
               <w:tab w:val="right" w:leader="dot" w:pos="8630"/>
             </w:tabs>
             <w:rPr>
-              <w:rFonts w:ascii="Times New Roman" w:eastAsiaTheme="minorEastAsia" w:hAnsi="Times New Roman" w:cs="Times New Roman"/>
+              <w:rFonts w:eastAsiaTheme="minorEastAsia"/>
               <w:noProof/>
               <w:color w:val="auto"/>
             </w:rPr>
           </w:pPr>
-          <w:hyperlink w:anchor="_Toc512627851" w:history="1">
+          <w:hyperlink w:anchor="_Toc512809084" w:history="1">
             <w:r>
               <w:rPr>
                 <w:rStyle w:val="Hyperlink"/>
@@ -617,7 +610,6 @@
             </w:r>
             <w:r>
               <w:rPr>
-                <w:rFonts w:ascii="Times New Roman" w:hAnsi="Times New Roman" w:cs="Times New Roman"/>
                 <w:noProof/>
                 <w:webHidden/>
               </w:rPr>
@@ -625,7 +617,6 @@
             </w:r>
             <w:r>
               <w:rPr>
-                <w:rFonts w:ascii="Times New Roman" w:hAnsi="Times New Roman" w:cs="Times New Roman"/>
                 <w:noProof/>
                 <w:webHidden/>
               </w:rPr>
@@ -633,22 +624,19 @@
             </w:r>
             <w:r>
               <w:rPr>
-                <w:rFonts w:ascii="Times New Roman" w:hAnsi="Times New Roman" w:cs="Times New Roman"/>
-                <w:noProof/>
-                <w:webHidden/>
-              </w:rPr>
-              <w:instrText xml:space="preserve"> PAGEREF _Toc512627851 \h </w:instrText>
-            </w:r>
-            <w:r>
-              <w:rPr>
-                <w:rFonts w:ascii="Times New Roman" w:hAnsi="Times New Roman" w:cs="Times New Roman"/>
-                <w:noProof/>
-                <w:webHidden/>
-              </w:rPr>
-            </w:r>
-            <w:r>
-              <w:rPr>
-                <w:rFonts w:ascii="Times New Roman" w:hAnsi="Times New Roman" w:cs="Times New Roman"/>
+                <w:noProof/>
+                <w:webHidden/>
+              </w:rPr>
+              <w:instrText xml:space="preserve"> PAGEREF _Toc512809084 \h </w:instrText>
+            </w:r>
+            <w:r>
+              <w:rPr>
+                <w:noProof/>
+                <w:webHidden/>
+              </w:rPr>
+            </w:r>
+            <w:r>
+              <w:rPr>
                 <w:noProof/>
                 <w:webHidden/>
               </w:rPr>
@@ -656,7 +644,6 @@
             </w:r>
             <w:r>
               <w:rPr>
-                <w:rFonts w:ascii="Times New Roman" w:hAnsi="Times New Roman" w:cs="Times New Roman"/>
                 <w:noProof/>
                 <w:webHidden/>
               </w:rPr>
@@ -664,7 +651,6 @@
             </w:r>
             <w:r>
               <w:rPr>
-                <w:rFonts w:ascii="Times New Roman" w:hAnsi="Times New Roman" w:cs="Times New Roman"/>
                 <w:noProof/>
                 <w:webHidden/>
               </w:rPr>
@@ -679,23 +665,22 @@
               <w:tab w:val="right" w:leader="dot" w:pos="8630"/>
             </w:tabs>
             <w:rPr>
-              <w:rFonts w:ascii="Times New Roman" w:eastAsiaTheme="minorEastAsia" w:hAnsi="Times New Roman" w:cs="Times New Roman"/>
+              <w:rFonts w:eastAsiaTheme="minorEastAsia"/>
               <w:noProof/>
               <w:color w:val="auto"/>
             </w:rPr>
           </w:pPr>
-          <w:hyperlink w:anchor="_Toc512627852" w:history="1">
+          <w:hyperlink w:anchor="_Toc512809085" w:history="1">
             <w:r>
               <w:rPr>
                 <w:rStyle w:val="Hyperlink"/>
                 <w:rFonts w:ascii="Times New Roman" w:hAnsi="Times New Roman" w:cs="Times New Roman"/>
                 <w:noProof/>
               </w:rPr>
-              <w:t>Perf STAT Tab</w:t>
-            </w:r>
-            <w:r>
-              <w:rPr>
-                <w:rFonts w:ascii="Times New Roman" w:hAnsi="Times New Roman" w:cs="Times New Roman"/>
+              <w:t>Perf Stat Tab</w:t>
+            </w:r>
+            <w:r>
+              <w:rPr>
                 <w:noProof/>
                 <w:webHidden/>
               </w:rPr>
@@ -703,7 +688,6 @@
             </w:r>
             <w:r>
               <w:rPr>
-                <w:rFonts w:ascii="Times New Roman" w:hAnsi="Times New Roman" w:cs="Times New Roman"/>
                 <w:noProof/>
                 <w:webHidden/>
               </w:rPr>
@@ -711,22 +695,19 @@
             </w:r>
             <w:r>
               <w:rPr>
-                <w:rFonts w:ascii="Times New Roman" w:hAnsi="Times New Roman" w:cs="Times New Roman"/>
-                <w:noProof/>
-                <w:webHidden/>
-              </w:rPr>
-              <w:instrText xml:space="preserve"> PAGEREF _Toc512627852 \h </w:instrText>
-            </w:r>
-            <w:r>
-              <w:rPr>
-                <w:rFonts w:ascii="Times New Roman" w:hAnsi="Times New Roman" w:cs="Times New Roman"/>
-                <w:noProof/>
-                <w:webHidden/>
-              </w:rPr>
-            </w:r>
-            <w:r>
-              <w:rPr>
-                <w:rFonts w:ascii="Times New Roman" w:hAnsi="Times New Roman" w:cs="Times New Roman"/>
+                <w:noProof/>
+                <w:webHidden/>
+              </w:rPr>
+              <w:instrText xml:space="preserve"> PAGEREF _Toc512809085 \h </w:instrText>
+            </w:r>
+            <w:r>
+              <w:rPr>
+                <w:noProof/>
+                <w:webHidden/>
+              </w:rPr>
+            </w:r>
+            <w:r>
+              <w:rPr>
                 <w:noProof/>
                 <w:webHidden/>
               </w:rPr>
@@ -734,7 +715,6 @@
             </w:r>
             <w:r>
               <w:rPr>
-                <w:rFonts w:ascii="Times New Roman" w:hAnsi="Times New Roman" w:cs="Times New Roman"/>
                 <w:noProof/>
                 <w:webHidden/>
               </w:rPr>
@@ -742,7 +722,6 @@
             </w:r>
             <w:r>
               <w:rPr>
-                <w:rFonts w:ascii="Times New Roman" w:hAnsi="Times New Roman" w:cs="Times New Roman"/>
                 <w:noProof/>
                 <w:webHidden/>
               </w:rPr>
@@ -757,12 +736,12 @@
               <w:tab w:val="right" w:leader="dot" w:pos="8630"/>
             </w:tabs>
             <w:rPr>
-              <w:rFonts w:ascii="Times New Roman" w:eastAsiaTheme="minorEastAsia" w:hAnsi="Times New Roman" w:cs="Times New Roman"/>
+              <w:rFonts w:eastAsiaTheme="minorEastAsia"/>
               <w:noProof/>
               <w:color w:val="auto"/>
             </w:rPr>
           </w:pPr>
-          <w:hyperlink w:anchor="_Toc512627853" w:history="1">
+          <w:hyperlink w:anchor="_Toc512809086" w:history="1">
             <w:r>
               <w:rPr>
                 <w:rStyle w:val="Hyperlink"/>
@@ -773,7 +752,6 @@
             </w:r>
             <w:r>
               <w:rPr>
-                <w:rFonts w:ascii="Times New Roman" w:hAnsi="Times New Roman" w:cs="Times New Roman"/>
                 <w:noProof/>
                 <w:webHidden/>
               </w:rPr>
@@ -781,7 +759,6 @@
             </w:r>
             <w:r>
               <w:rPr>
-                <w:rFonts w:ascii="Times New Roman" w:hAnsi="Times New Roman" w:cs="Times New Roman"/>
                 <w:noProof/>
                 <w:webHidden/>
               </w:rPr>
@@ -789,22 +766,19 @@
             </w:r>
             <w:r>
               <w:rPr>
-                <w:rFonts w:ascii="Times New Roman" w:hAnsi="Times New Roman" w:cs="Times New Roman"/>
-                <w:noProof/>
-                <w:webHidden/>
-              </w:rPr>
-              <w:instrText xml:space="preserve"> PAGEREF _Toc512627853 \h </w:instrText>
-            </w:r>
-            <w:r>
-              <w:rPr>
-                <w:rFonts w:ascii="Times New Roman" w:hAnsi="Times New Roman" w:cs="Times New Roman"/>
-                <w:noProof/>
-                <w:webHidden/>
-              </w:rPr>
-            </w:r>
-            <w:r>
-              <w:rPr>
-                <w:rFonts w:ascii="Times New Roman" w:hAnsi="Times New Roman" w:cs="Times New Roman"/>
+                <w:noProof/>
+                <w:webHidden/>
+              </w:rPr>
+              <w:instrText xml:space="preserve"> PAGEREF _Toc512809086 \h </w:instrText>
+            </w:r>
+            <w:r>
+              <w:rPr>
+                <w:noProof/>
+                <w:webHidden/>
+              </w:rPr>
+            </w:r>
+            <w:r>
+              <w:rPr>
                 <w:noProof/>
                 <w:webHidden/>
               </w:rPr>
@@ -812,7 +786,6 @@
             </w:r>
             <w:r>
               <w:rPr>
-                <w:rFonts w:ascii="Times New Roman" w:hAnsi="Times New Roman" w:cs="Times New Roman"/>
                 <w:noProof/>
                 <w:webHidden/>
               </w:rPr>
@@ -820,7 +793,6 @@
             </w:r>
             <w:r>
               <w:rPr>
-                <w:rFonts w:ascii="Times New Roman" w:hAnsi="Times New Roman" w:cs="Times New Roman"/>
                 <w:noProof/>
                 <w:webHidden/>
               </w:rPr>
@@ -835,12 +807,12 @@
               <w:tab w:val="right" w:leader="dot" w:pos="8630"/>
             </w:tabs>
             <w:rPr>
-              <w:rFonts w:ascii="Times New Roman" w:eastAsiaTheme="minorEastAsia" w:hAnsi="Times New Roman" w:cs="Times New Roman"/>
+              <w:rFonts w:eastAsiaTheme="minorEastAsia"/>
               <w:noProof/>
               <w:color w:val="auto"/>
             </w:rPr>
           </w:pPr>
-          <w:hyperlink w:anchor="_Toc512627854" w:history="1">
+          <w:hyperlink w:anchor="_Toc512809087" w:history="1">
             <w:r>
               <w:rPr>
                 <w:rStyle w:val="Hyperlink"/>
@@ -851,7 +823,6 @@
             </w:r>
             <w:r>
               <w:rPr>
-                <w:rFonts w:ascii="Times New Roman" w:hAnsi="Times New Roman" w:cs="Times New Roman"/>
                 <w:noProof/>
                 <w:webHidden/>
               </w:rPr>
@@ -859,7 +830,6 @@
             </w:r>
             <w:r>
               <w:rPr>
-                <w:rFonts w:ascii="Times New Roman" w:hAnsi="Times New Roman" w:cs="Times New Roman"/>
                 <w:noProof/>
                 <w:webHidden/>
               </w:rPr>
@@ -867,22 +837,19 @@
             </w:r>
             <w:r>
               <w:rPr>
-                <w:rFonts w:ascii="Times New Roman" w:hAnsi="Times New Roman" w:cs="Times New Roman"/>
-                <w:noProof/>
-                <w:webHidden/>
-              </w:rPr>
-              <w:instrText xml:space="preserve"> PAGEREF _Toc512627854 \h </w:instrText>
-            </w:r>
-            <w:r>
-              <w:rPr>
-                <w:rFonts w:ascii="Times New Roman" w:hAnsi="Times New Roman" w:cs="Times New Roman"/>
-                <w:noProof/>
-                <w:webHidden/>
-              </w:rPr>
-            </w:r>
-            <w:r>
-              <w:rPr>
-                <w:rFonts w:ascii="Times New Roman" w:hAnsi="Times New Roman" w:cs="Times New Roman"/>
+                <w:noProof/>
+                <w:webHidden/>
+              </w:rPr>
+              <w:instrText xml:space="preserve"> PAGEREF _Toc512809087 \h </w:instrText>
+            </w:r>
+            <w:r>
+              <w:rPr>
+                <w:noProof/>
+                <w:webHidden/>
+              </w:rPr>
+            </w:r>
+            <w:r>
+              <w:rPr>
                 <w:noProof/>
                 <w:webHidden/>
               </w:rPr>
@@ -890,7 +857,6 @@
             </w:r>
             <w:r>
               <w:rPr>
-                <w:rFonts w:ascii="Times New Roman" w:hAnsi="Times New Roman" w:cs="Times New Roman"/>
                 <w:noProof/>
                 <w:webHidden/>
               </w:rPr>
@@ -898,7 +864,6 @@
             </w:r>
             <w:r>
               <w:rPr>
-                <w:rFonts w:ascii="Times New Roman" w:hAnsi="Times New Roman" w:cs="Times New Roman"/>
                 <w:noProof/>
                 <w:webHidden/>
               </w:rPr>
@@ -913,12 +878,12 @@
               <w:tab w:val="right" w:leader="dot" w:pos="8630"/>
             </w:tabs>
             <w:rPr>
-              <w:rFonts w:ascii="Times New Roman" w:eastAsiaTheme="minorEastAsia" w:hAnsi="Times New Roman" w:cs="Times New Roman"/>
+              <w:rFonts w:eastAsiaTheme="minorEastAsia"/>
               <w:noProof/>
               <w:color w:val="auto"/>
             </w:rPr>
           </w:pPr>
-          <w:hyperlink w:anchor="_Toc512627855" w:history="1">
+          <w:hyperlink w:anchor="_Toc512809088" w:history="1">
             <w:r>
               <w:rPr>
                 <w:rStyle w:val="Hyperlink"/>
@@ -929,7 +894,6 @@
             </w:r>
             <w:r>
               <w:rPr>
-                <w:rFonts w:ascii="Times New Roman" w:hAnsi="Times New Roman" w:cs="Times New Roman"/>
                 <w:noProof/>
                 <w:webHidden/>
               </w:rPr>
@@ -937,7 +901,6 @@
             </w:r>
             <w:r>
               <w:rPr>
-                <w:rFonts w:ascii="Times New Roman" w:hAnsi="Times New Roman" w:cs="Times New Roman"/>
                 <w:noProof/>
                 <w:webHidden/>
               </w:rPr>
@@ -945,22 +908,19 @@
             </w:r>
             <w:r>
               <w:rPr>
-                <w:rFonts w:ascii="Times New Roman" w:hAnsi="Times New Roman" w:cs="Times New Roman"/>
-                <w:noProof/>
-                <w:webHidden/>
-              </w:rPr>
-              <w:instrText xml:space="preserve"> PAGEREF _Toc512627855 \h </w:instrText>
-            </w:r>
-            <w:r>
-              <w:rPr>
-                <w:rFonts w:ascii="Times New Roman" w:hAnsi="Times New Roman" w:cs="Times New Roman"/>
-                <w:noProof/>
-                <w:webHidden/>
-              </w:rPr>
-            </w:r>
-            <w:r>
-              <w:rPr>
-                <w:rFonts w:ascii="Times New Roman" w:hAnsi="Times New Roman" w:cs="Times New Roman"/>
+                <w:noProof/>
+                <w:webHidden/>
+              </w:rPr>
+              <w:instrText xml:space="preserve"> PAGEREF _Toc512809088 \h </w:instrText>
+            </w:r>
+            <w:r>
+              <w:rPr>
+                <w:noProof/>
+                <w:webHidden/>
+              </w:rPr>
+            </w:r>
+            <w:r>
+              <w:rPr>
                 <w:noProof/>
                 <w:webHidden/>
               </w:rPr>
@@ -968,7 +928,6 @@
             </w:r>
             <w:r>
               <w:rPr>
-                <w:rFonts w:ascii="Times New Roman" w:hAnsi="Times New Roman" w:cs="Times New Roman"/>
                 <w:noProof/>
                 <w:webHidden/>
               </w:rPr>
@@ -976,7 +935,6 @@
             </w:r>
             <w:r>
               <w:rPr>
-                <w:rFonts w:ascii="Times New Roman" w:hAnsi="Times New Roman" w:cs="Times New Roman"/>
                 <w:noProof/>
                 <w:webHidden/>
               </w:rPr>
@@ -991,12 +949,12 @@
               <w:tab w:val="right" w:leader="dot" w:pos="8630"/>
             </w:tabs>
             <w:rPr>
-              <w:rFonts w:ascii="Times New Roman" w:eastAsiaTheme="minorEastAsia" w:hAnsi="Times New Roman" w:cs="Times New Roman"/>
+              <w:rFonts w:eastAsiaTheme="minorEastAsia"/>
               <w:noProof/>
               <w:color w:val="auto"/>
             </w:rPr>
           </w:pPr>
-          <w:hyperlink w:anchor="_Toc512627856" w:history="1">
+          <w:hyperlink w:anchor="_Toc512809089" w:history="1">
             <w:r>
               <w:rPr>
                 <w:rStyle w:val="Hyperlink"/>
@@ -1007,7 +965,6 @@
             </w:r>
             <w:r>
               <w:rPr>
-                <w:rFonts w:ascii="Times New Roman" w:hAnsi="Times New Roman" w:cs="Times New Roman"/>
                 <w:noProof/>
                 <w:webHidden/>
               </w:rPr>
@@ -1015,7 +972,6 @@
             </w:r>
             <w:r>
               <w:rPr>
-                <w:rFonts w:ascii="Times New Roman" w:hAnsi="Times New Roman" w:cs="Times New Roman"/>
                 <w:noProof/>
                 <w:webHidden/>
               </w:rPr>
@@ -1023,22 +979,19 @@
             </w:r>
             <w:r>
               <w:rPr>
-                <w:rFonts w:ascii="Times New Roman" w:hAnsi="Times New Roman" w:cs="Times New Roman"/>
-                <w:noProof/>
-                <w:webHidden/>
-              </w:rPr>
-              <w:instrText xml:space="preserve"> PAGEREF _Toc512627856 \h </w:instrText>
-            </w:r>
-            <w:r>
-              <w:rPr>
-                <w:rFonts w:ascii="Times New Roman" w:hAnsi="Times New Roman" w:cs="Times New Roman"/>
-                <w:noProof/>
-                <w:webHidden/>
-              </w:rPr>
-            </w:r>
-            <w:r>
-              <w:rPr>
-                <w:rFonts w:ascii="Times New Roman" w:hAnsi="Times New Roman" w:cs="Times New Roman"/>
+                <w:noProof/>
+                <w:webHidden/>
+              </w:rPr>
+              <w:instrText xml:space="preserve"> PAGEREF _Toc512809089 \h </w:instrText>
+            </w:r>
+            <w:r>
+              <w:rPr>
+                <w:noProof/>
+                <w:webHidden/>
+              </w:rPr>
+            </w:r>
+            <w:r>
+              <w:rPr>
                 <w:noProof/>
                 <w:webHidden/>
               </w:rPr>
@@ -1046,7 +999,6 @@
             </w:r>
             <w:r>
               <w:rPr>
-                <w:rFonts w:ascii="Times New Roman" w:hAnsi="Times New Roman" w:cs="Times New Roman"/>
                 <w:noProof/>
                 <w:webHidden/>
               </w:rPr>
@@ -1054,7 +1006,6 @@
             </w:r>
             <w:r>
               <w:rPr>
-                <w:rFonts w:ascii="Times New Roman" w:hAnsi="Times New Roman" w:cs="Times New Roman"/>
                 <w:noProof/>
                 <w:webHidden/>
               </w:rPr>
@@ -1069,12 +1020,12 @@
               <w:tab w:val="right" w:leader="dot" w:pos="8630"/>
             </w:tabs>
             <w:rPr>
-              <w:rFonts w:ascii="Times New Roman" w:eastAsiaTheme="minorEastAsia" w:hAnsi="Times New Roman" w:cs="Times New Roman"/>
+              <w:rFonts w:eastAsiaTheme="minorEastAsia"/>
               <w:noProof/>
               <w:color w:val="auto"/>
             </w:rPr>
           </w:pPr>
-          <w:hyperlink w:anchor="_Toc512627857" w:history="1">
+          <w:hyperlink w:anchor="_Toc512809090" w:history="1">
             <w:r>
               <w:rPr>
                 <w:rStyle w:val="Hyperlink"/>
@@ -1085,7 +1036,6 @@
             </w:r>
             <w:r>
               <w:rPr>
-                <w:rFonts w:ascii="Times New Roman" w:hAnsi="Times New Roman" w:cs="Times New Roman"/>
                 <w:noProof/>
                 <w:webHidden/>
               </w:rPr>
@@ -1093,7 +1043,6 @@
             </w:r>
             <w:r>
               <w:rPr>
-                <w:rFonts w:ascii="Times New Roman" w:hAnsi="Times New Roman" w:cs="Times New Roman"/>
                 <w:noProof/>
                 <w:webHidden/>
               </w:rPr>
@@ -1101,22 +1050,19 @@
             </w:r>
             <w:r>
               <w:rPr>
-                <w:rFonts w:ascii="Times New Roman" w:hAnsi="Times New Roman" w:cs="Times New Roman"/>
-                <w:noProof/>
-                <w:webHidden/>
-              </w:rPr>
-              <w:instrText xml:space="preserve"> PAGEREF _Toc512627857 \h </w:instrText>
-            </w:r>
-            <w:r>
-              <w:rPr>
-                <w:rFonts w:ascii="Times New Roman" w:hAnsi="Times New Roman" w:cs="Times New Roman"/>
-                <w:noProof/>
-                <w:webHidden/>
-              </w:rPr>
-            </w:r>
-            <w:r>
-              <w:rPr>
-                <w:rFonts w:ascii="Times New Roman" w:hAnsi="Times New Roman" w:cs="Times New Roman"/>
+                <w:noProof/>
+                <w:webHidden/>
+              </w:rPr>
+              <w:instrText xml:space="preserve"> PAGEREF _Toc512809090 \h </w:instrText>
+            </w:r>
+            <w:r>
+              <w:rPr>
+                <w:noProof/>
+                <w:webHidden/>
+              </w:rPr>
+            </w:r>
+            <w:r>
+              <w:rPr>
                 <w:noProof/>
                 <w:webHidden/>
               </w:rPr>
@@ -1124,7 +1070,6 @@
             </w:r>
             <w:r>
               <w:rPr>
-                <w:rFonts w:ascii="Times New Roman" w:hAnsi="Times New Roman" w:cs="Times New Roman"/>
                 <w:noProof/>
                 <w:webHidden/>
               </w:rPr>
@@ -1132,7 +1077,6 @@
             </w:r>
             <w:r>
               <w:rPr>
-                <w:rFonts w:ascii="Times New Roman" w:hAnsi="Times New Roman" w:cs="Times New Roman"/>
                 <w:noProof/>
                 <w:webHidden/>
               </w:rPr>
@@ -1147,12 +1091,12 @@
               <w:tab w:val="right" w:leader="dot" w:pos="8630"/>
             </w:tabs>
             <w:rPr>
-              <w:rFonts w:ascii="Times New Roman" w:eastAsiaTheme="minorEastAsia" w:hAnsi="Times New Roman" w:cs="Times New Roman"/>
+              <w:rFonts w:eastAsiaTheme="minorEastAsia"/>
               <w:noProof/>
               <w:color w:val="auto"/>
             </w:rPr>
           </w:pPr>
-          <w:hyperlink w:anchor="_Toc512627858" w:history="1">
+          <w:hyperlink w:anchor="_Toc512809091" w:history="1">
             <w:r>
               <w:rPr>
                 <w:rStyle w:val="Hyperlink"/>
@@ -1163,7 +1107,6 @@
             </w:r>
             <w:r>
               <w:rPr>
-                <w:rFonts w:ascii="Times New Roman" w:hAnsi="Times New Roman" w:cs="Times New Roman"/>
                 <w:noProof/>
                 <w:webHidden/>
               </w:rPr>
@@ -1171,7 +1114,6 @@
             </w:r>
             <w:r>
               <w:rPr>
-                <w:rFonts w:ascii="Times New Roman" w:hAnsi="Times New Roman" w:cs="Times New Roman"/>
                 <w:noProof/>
                 <w:webHidden/>
               </w:rPr>
@@ -1179,22 +1121,19 @@
             </w:r>
             <w:r>
               <w:rPr>
-                <w:rFonts w:ascii="Times New Roman" w:hAnsi="Times New Roman" w:cs="Times New Roman"/>
-                <w:noProof/>
-                <w:webHidden/>
-              </w:rPr>
-              <w:instrText xml:space="preserve"> PAGEREF _Toc512627858 \h </w:instrText>
-            </w:r>
-            <w:r>
-              <w:rPr>
-                <w:rFonts w:ascii="Times New Roman" w:hAnsi="Times New Roman" w:cs="Times New Roman"/>
-                <w:noProof/>
-                <w:webHidden/>
-              </w:rPr>
-            </w:r>
-            <w:r>
-              <w:rPr>
-                <w:rFonts w:ascii="Times New Roman" w:hAnsi="Times New Roman" w:cs="Times New Roman"/>
+                <w:noProof/>
+                <w:webHidden/>
+              </w:rPr>
+              <w:instrText xml:space="preserve"> PAGEREF _Toc512809091 \h </w:instrText>
+            </w:r>
+            <w:r>
+              <w:rPr>
+                <w:noProof/>
+                <w:webHidden/>
+              </w:rPr>
+            </w:r>
+            <w:r>
+              <w:rPr>
                 <w:noProof/>
                 <w:webHidden/>
               </w:rPr>
@@ -1202,7 +1141,6 @@
             </w:r>
             <w:r>
               <w:rPr>
-                <w:rFonts w:ascii="Times New Roman" w:hAnsi="Times New Roman" w:cs="Times New Roman"/>
                 <w:noProof/>
                 <w:webHidden/>
               </w:rPr>
@@ -1210,7 +1148,6 @@
             </w:r>
             <w:r>
               <w:rPr>
-                <w:rFonts w:ascii="Times New Roman" w:hAnsi="Times New Roman" w:cs="Times New Roman"/>
                 <w:noProof/>
                 <w:webHidden/>
               </w:rPr>
@@ -1225,12 +1162,12 @@
               <w:tab w:val="right" w:leader="dot" w:pos="8630"/>
             </w:tabs>
             <w:rPr>
-              <w:rFonts w:ascii="Times New Roman" w:eastAsiaTheme="minorEastAsia" w:hAnsi="Times New Roman" w:cs="Times New Roman"/>
+              <w:rFonts w:eastAsiaTheme="minorEastAsia"/>
               <w:noProof/>
               <w:color w:val="auto"/>
             </w:rPr>
           </w:pPr>
-          <w:hyperlink w:anchor="_Toc512627859" w:history="1">
+          <w:hyperlink w:anchor="_Toc512809092" w:history="1">
             <w:r>
               <w:rPr>
                 <w:rStyle w:val="Hyperlink"/>
@@ -1241,7 +1178,6 @@
             </w:r>
             <w:r>
               <w:rPr>
-                <w:rFonts w:ascii="Times New Roman" w:hAnsi="Times New Roman" w:cs="Times New Roman"/>
                 <w:noProof/>
                 <w:webHidden/>
               </w:rPr>
@@ -1249,7 +1185,6 @@
             </w:r>
             <w:r>
               <w:rPr>
-                <w:rFonts w:ascii="Times New Roman" w:hAnsi="Times New Roman" w:cs="Times New Roman"/>
                 <w:noProof/>
                 <w:webHidden/>
               </w:rPr>
@@ -1257,22 +1192,19 @@
             </w:r>
             <w:r>
               <w:rPr>
-                <w:rFonts w:ascii="Times New Roman" w:hAnsi="Times New Roman" w:cs="Times New Roman"/>
-                <w:noProof/>
-                <w:webHidden/>
-              </w:rPr>
-              <w:instrText xml:space="preserve"> PAGEREF _Toc512627859 \h </w:instrText>
-            </w:r>
-            <w:r>
-              <w:rPr>
-                <w:rFonts w:ascii="Times New Roman" w:hAnsi="Times New Roman" w:cs="Times New Roman"/>
-                <w:noProof/>
-                <w:webHidden/>
-              </w:rPr>
-            </w:r>
-            <w:r>
-              <w:rPr>
-                <w:rFonts w:ascii="Times New Roman" w:hAnsi="Times New Roman" w:cs="Times New Roman"/>
+                <w:noProof/>
+                <w:webHidden/>
+              </w:rPr>
+              <w:instrText xml:space="preserve"> PAGEREF _Toc512809092 \h </w:instrText>
+            </w:r>
+            <w:r>
+              <w:rPr>
+                <w:noProof/>
+                <w:webHidden/>
+              </w:rPr>
+            </w:r>
+            <w:r>
+              <w:rPr>
                 <w:noProof/>
                 <w:webHidden/>
               </w:rPr>
@@ -1280,7 +1212,6 @@
             </w:r>
             <w:r>
               <w:rPr>
-                <w:rFonts w:ascii="Times New Roman" w:hAnsi="Times New Roman" w:cs="Times New Roman"/>
                 <w:noProof/>
                 <w:webHidden/>
               </w:rPr>
@@ -1288,7 +1219,6 @@
             </w:r>
             <w:r>
               <w:rPr>
-                <w:rFonts w:ascii="Times New Roman" w:hAnsi="Times New Roman" w:cs="Times New Roman"/>
                 <w:noProof/>
                 <w:webHidden/>
               </w:rPr>
@@ -1303,23 +1233,22 @@
               <w:tab w:val="right" w:leader="dot" w:pos="8630"/>
             </w:tabs>
             <w:rPr>
-              <w:rFonts w:ascii="Times New Roman" w:eastAsiaTheme="minorEastAsia" w:hAnsi="Times New Roman" w:cs="Times New Roman"/>
+              <w:rFonts w:eastAsiaTheme="minorEastAsia"/>
               <w:noProof/>
               <w:color w:val="auto"/>
             </w:rPr>
           </w:pPr>
-          <w:hyperlink w:anchor="_Toc512627860" w:history="1">
+          <w:hyperlink w:anchor="_Toc512809093" w:history="1">
             <w:r>
               <w:rPr>
                 <w:rStyle w:val="Hyperlink"/>
                 <w:rFonts w:ascii="Times New Roman" w:hAnsi="Times New Roman" w:cs="Times New Roman"/>
                 <w:noProof/>
               </w:rPr>
-              <w:t>Appendix</w:t>
-            </w:r>
-            <w:r>
-              <w:rPr>
-                <w:rFonts w:ascii="Times New Roman" w:hAnsi="Times New Roman" w:cs="Times New Roman"/>
+              <w:t>Example Use Case</w:t>
+            </w:r>
+            <w:r>
+              <w:rPr>
                 <w:noProof/>
                 <w:webHidden/>
               </w:rPr>
@@ -1327,7 +1256,6 @@
             </w:r>
             <w:r>
               <w:rPr>
-                <w:rFonts w:ascii="Times New Roman" w:hAnsi="Times New Roman" w:cs="Times New Roman"/>
                 <w:noProof/>
                 <w:webHidden/>
               </w:rPr>
@@ -1335,22 +1263,19 @@
             </w:r>
             <w:r>
               <w:rPr>
-                <w:rFonts w:ascii="Times New Roman" w:hAnsi="Times New Roman" w:cs="Times New Roman"/>
-                <w:noProof/>
-                <w:webHidden/>
-              </w:rPr>
-              <w:instrText xml:space="preserve"> PAGEREF _Toc512627860 \h </w:instrText>
-            </w:r>
-            <w:r>
-              <w:rPr>
-                <w:rFonts w:ascii="Times New Roman" w:hAnsi="Times New Roman" w:cs="Times New Roman"/>
-                <w:noProof/>
-                <w:webHidden/>
-              </w:rPr>
-            </w:r>
-            <w:r>
-              <w:rPr>
-                <w:rFonts w:ascii="Times New Roman" w:hAnsi="Times New Roman" w:cs="Times New Roman"/>
+                <w:noProof/>
+                <w:webHidden/>
+              </w:rPr>
+              <w:instrText xml:space="preserve"> PAGEREF _Toc512809093 \h </w:instrText>
+            </w:r>
+            <w:r>
+              <w:rPr>
+                <w:noProof/>
+                <w:webHidden/>
+              </w:rPr>
+            </w:r>
+            <w:r>
+              <w:rPr>
                 <w:noProof/>
                 <w:webHidden/>
               </w:rPr>
@@ -1358,7 +1283,6 @@
             </w:r>
             <w:r>
               <w:rPr>
-                <w:rFonts w:ascii="Times New Roman" w:hAnsi="Times New Roman" w:cs="Times New Roman"/>
                 <w:noProof/>
                 <w:webHidden/>
               </w:rPr>
@@ -1366,7 +1290,6 @@
             </w:r>
             <w:r>
               <w:rPr>
-                <w:rFonts w:ascii="Times New Roman" w:hAnsi="Times New Roman" w:cs="Times New Roman"/>
                 <w:noProof/>
                 <w:webHidden/>
               </w:rPr>
@@ -1381,23 +1304,305 @@
               <w:tab w:val="right" w:leader="dot" w:pos="8630"/>
             </w:tabs>
             <w:rPr>
-              <w:rFonts w:ascii="Times New Roman" w:eastAsiaTheme="minorEastAsia" w:hAnsi="Times New Roman" w:cs="Times New Roman"/>
+              <w:rFonts w:eastAsiaTheme="minorEastAsia"/>
               <w:noProof/>
               <w:color w:val="auto"/>
             </w:rPr>
           </w:pPr>
-          <w:hyperlink w:anchor="_Toc512627861" w:history="1">
+          <w:hyperlink w:anchor="_Toc512809094" w:history="1">
             <w:r>
               <w:rPr>
                 <w:rStyle w:val="Hyperlink"/>
                 <w:rFonts w:ascii="Times New Roman" w:hAnsi="Times New Roman" w:cs="Times New Roman"/>
                 <w:noProof/>
               </w:rPr>
+              <w:t>Setup</w:t>
+            </w:r>
+            <w:r>
+              <w:rPr>
+                <w:noProof/>
+                <w:webHidden/>
+              </w:rPr>
+              <w:tab/>
+            </w:r>
+            <w:r>
+              <w:rPr>
+                <w:noProof/>
+                <w:webHidden/>
+              </w:rPr>
+              <w:fldChar w:fldCharType="begin"/>
+            </w:r>
+            <w:r>
+              <w:rPr>
+                <w:noProof/>
+                <w:webHidden/>
+              </w:rPr>
+              <w:instrText xml:space="preserve"> PAGEREF _Toc512809094 \h </w:instrText>
+            </w:r>
+            <w:r>
+              <w:rPr>
+                <w:noProof/>
+                <w:webHidden/>
+              </w:rPr>
+            </w:r>
+            <w:r>
+              <w:rPr>
+                <w:noProof/>
+                <w:webHidden/>
+              </w:rPr>
+              <w:fldChar w:fldCharType="separate"/>
+            </w:r>
+            <w:r>
+              <w:rPr>
+                <w:noProof/>
+                <w:webHidden/>
+              </w:rPr>
+              <w:t>13</w:t>
+            </w:r>
+            <w:r>
+              <w:rPr>
+                <w:noProof/>
+                <w:webHidden/>
+              </w:rPr>
+              <w:fldChar w:fldCharType="end"/>
+            </w:r>
+          </w:hyperlink>
+        </w:p>
+        <w:p>
+          <w:pPr>
+            <w:pStyle w:val="TOC2"/>
+            <w:tabs>
+              <w:tab w:val="right" w:leader="dot" w:pos="8630"/>
+            </w:tabs>
+            <w:rPr>
+              <w:rFonts w:eastAsiaTheme="minorEastAsia"/>
+              <w:noProof/>
+              <w:color w:val="auto"/>
+            </w:rPr>
+          </w:pPr>
+          <w:hyperlink w:anchor="_Toc512809095" w:history="1">
+            <w:r>
+              <w:rPr>
+                <w:rStyle w:val="Hyperlink"/>
+                <w:rFonts w:ascii="Times New Roman" w:hAnsi="Times New Roman" w:cs="Times New Roman"/>
+                <w:noProof/>
+              </w:rPr>
+              <w:t>Experimental Process</w:t>
+            </w:r>
+            <w:r>
+              <w:rPr>
+                <w:noProof/>
+                <w:webHidden/>
+              </w:rPr>
+              <w:tab/>
+            </w:r>
+            <w:r>
+              <w:rPr>
+                <w:noProof/>
+                <w:webHidden/>
+              </w:rPr>
+              <w:fldChar w:fldCharType="begin"/>
+            </w:r>
+            <w:r>
+              <w:rPr>
+                <w:noProof/>
+                <w:webHidden/>
+              </w:rPr>
+              <w:instrText xml:space="preserve"> PAGEREF _Toc512809095 \h </w:instrText>
+            </w:r>
+            <w:r>
+              <w:rPr>
+                <w:noProof/>
+                <w:webHidden/>
+              </w:rPr>
+            </w:r>
+            <w:r>
+              <w:rPr>
+                <w:noProof/>
+                <w:webHidden/>
+              </w:rPr>
+              <w:fldChar w:fldCharType="separate"/>
+            </w:r>
+            <w:r>
+              <w:rPr>
+                <w:noProof/>
+                <w:webHidden/>
+              </w:rPr>
+              <w:t>13</w:t>
+            </w:r>
+            <w:r>
+              <w:rPr>
+                <w:noProof/>
+                <w:webHidden/>
+              </w:rPr>
+              <w:fldChar w:fldCharType="end"/>
+            </w:r>
+          </w:hyperlink>
+        </w:p>
+        <w:p>
+          <w:pPr>
+            <w:pStyle w:val="TOC2"/>
+            <w:tabs>
+              <w:tab w:val="right" w:leader="dot" w:pos="8630"/>
+            </w:tabs>
+            <w:rPr>
+              <w:rFonts w:eastAsiaTheme="minorEastAsia"/>
+              <w:noProof/>
+              <w:color w:val="auto"/>
+            </w:rPr>
+          </w:pPr>
+          <w:hyperlink w:anchor="_Toc512809096" w:history="1">
+            <w:r>
+              <w:rPr>
+                <w:rStyle w:val="Hyperlink"/>
+                <w:noProof/>
+              </w:rPr>
+              <w:t>Summary and Results</w:t>
+            </w:r>
+            <w:r>
+              <w:rPr>
+                <w:noProof/>
+                <w:webHidden/>
+              </w:rPr>
+              <w:tab/>
+            </w:r>
+            <w:r>
+              <w:rPr>
+                <w:noProof/>
+                <w:webHidden/>
+              </w:rPr>
+              <w:fldChar w:fldCharType="begin"/>
+            </w:r>
+            <w:r>
+              <w:rPr>
+                <w:noProof/>
+                <w:webHidden/>
+              </w:rPr>
+              <w:instrText xml:space="preserve"> PAGEREF _Toc512809096 \h </w:instrText>
+            </w:r>
+            <w:r>
+              <w:rPr>
+                <w:noProof/>
+                <w:webHidden/>
+              </w:rPr>
+            </w:r>
+            <w:r>
+              <w:rPr>
+                <w:noProof/>
+                <w:webHidden/>
+              </w:rPr>
+              <w:fldChar w:fldCharType="separate"/>
+            </w:r>
+            <w:r>
+              <w:rPr>
+                <w:noProof/>
+                <w:webHidden/>
+              </w:rPr>
+              <w:t>19</w:t>
+            </w:r>
+            <w:r>
+              <w:rPr>
+                <w:noProof/>
+                <w:webHidden/>
+              </w:rPr>
+              <w:fldChar w:fldCharType="end"/>
+            </w:r>
+          </w:hyperlink>
+        </w:p>
+        <w:p>
+          <w:pPr>
+            <w:pStyle w:val="TOC1"/>
+            <w:tabs>
+              <w:tab w:val="right" w:leader="dot" w:pos="8630"/>
+            </w:tabs>
+            <w:rPr>
+              <w:rFonts w:eastAsiaTheme="minorEastAsia"/>
+              <w:noProof/>
+              <w:color w:val="auto"/>
+            </w:rPr>
+          </w:pPr>
+          <w:hyperlink w:anchor="_Toc512809097" w:history="1">
+            <w:r>
+              <w:rPr>
+                <w:rStyle w:val="Hyperlink"/>
+                <w:rFonts w:ascii="Times New Roman" w:hAnsi="Times New Roman" w:cs="Times New Roman"/>
+                <w:noProof/>
+              </w:rPr>
+              <w:t>Appendix</w:t>
+            </w:r>
+            <w:r>
+              <w:rPr>
+                <w:noProof/>
+                <w:webHidden/>
+              </w:rPr>
+              <w:tab/>
+            </w:r>
+            <w:r>
+              <w:rPr>
+                <w:noProof/>
+                <w:webHidden/>
+              </w:rPr>
+              <w:fldChar w:fldCharType="begin"/>
+            </w:r>
+            <w:r>
+              <w:rPr>
+                <w:noProof/>
+                <w:webHidden/>
+              </w:rPr>
+              <w:instrText xml:space="preserve"> PAGEREF _Toc512809097 \h </w:instrText>
+            </w:r>
+            <w:r>
+              <w:rPr>
+                <w:noProof/>
+                <w:webHidden/>
+              </w:rPr>
+            </w:r>
+            <w:r>
+              <w:rPr>
+                <w:noProof/>
+                <w:webHidden/>
+              </w:rPr>
+              <w:fldChar w:fldCharType="separate"/>
+            </w:r>
+            <w:r>
+              <w:rPr>
+                <w:noProof/>
+                <w:webHidden/>
+              </w:rPr>
+              <w:t>20</w:t>
+            </w:r>
+            <w:r>
+              <w:rPr>
+                <w:noProof/>
+                <w:webHidden/>
+              </w:rPr>
+              <w:fldChar w:fldCharType="end"/>
+            </w:r>
+          </w:hyperlink>
+        </w:p>
+        <w:p>
+          <w:pPr>
+            <w:pStyle w:val="TOC2"/>
+            <w:tabs>
+              <w:tab w:val="right" w:leader="dot" w:pos="8630"/>
+            </w:tabs>
+            <w:rPr>
+              <w:rFonts w:eastAsiaTheme="minorEastAsia"/>
+              <w:noProof/>
+              <w:color w:val="auto"/>
+            </w:rPr>
+          </w:pPr>
+          <w:hyperlink w:anchor="_Toc512809098" w:history="1">
+            <w:r>
+              <w:rPr>
+                <w:rStyle w:val="Hyperlink"/>
+                <w:rFonts w:ascii="Times New Roman" w:hAnsi="Times New Roman" w:cs="Times New Roman"/>
+                <w:noProof/>
+              </w:rPr>
               <w:t>Perf Event Paranoid Enumeration</w:t>
             </w:r>
             <w:r>
               <w:rPr>
-                <w:rFonts w:ascii="Times New Roman" w:hAnsi="Times New Roman" w:cs="Times New Roman"/>
                 <w:noProof/>
                 <w:webHidden/>
               </w:rPr>
@@ -1405,7 +1610,6 @@
             </w:r>
             <w:r>
               <w:rPr>
-                <w:rFonts w:ascii="Times New Roman" w:hAnsi="Times New Roman" w:cs="Times New Roman"/>
                 <w:noProof/>
                 <w:webHidden/>
               </w:rPr>
@@ -1413,22 +1617,19 @@
             </w:r>
             <w:r>
               <w:rPr>
-                <w:rFonts w:ascii="Times New Roman" w:hAnsi="Times New Roman" w:cs="Times New Roman"/>
-                <w:noProof/>
-                <w:webHidden/>
-              </w:rPr>
-              <w:instrText xml:space="preserve"> PAGEREF _Toc512627861 \h </w:instrText>
-            </w:r>
-            <w:r>
-              <w:rPr>
-                <w:rFonts w:ascii="Times New Roman" w:hAnsi="Times New Roman" w:cs="Times New Roman"/>
-                <w:noProof/>
-                <w:webHidden/>
-              </w:rPr>
-            </w:r>
-            <w:r>
-              <w:rPr>
-                <w:rFonts w:ascii="Times New Roman" w:hAnsi="Times New Roman" w:cs="Times New Roman"/>
+                <w:noProof/>
+                <w:webHidden/>
+              </w:rPr>
+              <w:instrText xml:space="preserve"> PAGEREF _Toc512809098 \h </w:instrText>
+            </w:r>
+            <w:r>
+              <w:rPr>
+                <w:noProof/>
+                <w:webHidden/>
+              </w:rPr>
+            </w:r>
+            <w:r>
+              <w:rPr>
                 <w:noProof/>
                 <w:webHidden/>
               </w:rPr>
@@ -1436,15 +1637,13 @@
             </w:r>
             <w:r>
               <w:rPr>
-                <w:rFonts w:ascii="Times New Roman" w:hAnsi="Times New Roman" w:cs="Times New Roman"/>
-                <w:noProof/>
-                <w:webHidden/>
-              </w:rPr>
-              <w:t>12</w:t>
-            </w:r>
-            <w:r>
-              <w:rPr>
-                <w:rFonts w:ascii="Times New Roman" w:hAnsi="Times New Roman" w:cs="Times New Roman"/>
+                <w:noProof/>
+                <w:webHidden/>
+              </w:rPr>
+              <w:t>20</w:t>
+            </w:r>
+            <w:r>
+              <w:rPr>
                 <w:noProof/>
                 <w:webHidden/>
               </w:rPr>
@@ -1555,39 +1754,12 @@
     </w:p>
     <w:p>
       <w:pPr>
-        <w:rPr>
-          <w:rFonts w:ascii="Times New Roman" w:hAnsi="Times New Roman" w:cs="Times New Roman"/>
-          <w:b/>
-          <w:bCs/>
-          <w:noProof/>
-        </w:rPr>
-      </w:pPr>
-    </w:p>
-    <w:p>
-      <w:pPr>
-        <w:rPr>
-          <w:rFonts w:ascii="Times New Roman" w:hAnsi="Times New Roman" w:cs="Times New Roman"/>
-          <w:b/>
-          <w:bCs/>
-          <w:noProof/>
-        </w:rPr>
-      </w:pPr>
-    </w:p>
-    <w:p>
-      <w:pPr>
-        <w:rPr>
-          <w:rFonts w:ascii="Times New Roman" w:hAnsi="Times New Roman" w:cs="Times New Roman"/>
-        </w:rPr>
-      </w:pPr>
-    </w:p>
-    <w:p>
-      <w:pPr>
         <w:pStyle w:val="Heading1"/>
         <w:rPr>
           <w:rFonts w:ascii="Times New Roman" w:hAnsi="Times New Roman" w:cs="Times New Roman"/>
         </w:rPr>
       </w:pPr>
-      <w:bookmarkStart w:id="5" w:name="_Toc512627848"/>
+      <w:bookmarkStart w:id="5" w:name="_Toc512809081"/>
       <w:r>
         <w:rPr>
           <w:rFonts w:ascii="Times New Roman" w:hAnsi="Times New Roman" w:cs="Times New Roman"/>
@@ -1635,7 +1807,7 @@
           <w:rFonts w:ascii="Times New Roman" w:hAnsi="Times New Roman" w:cs="Times New Roman"/>
         </w:rPr>
       </w:pPr>
-      <w:bookmarkStart w:id="6" w:name="_Toc512627849"/>
+      <w:bookmarkStart w:id="6" w:name="_Toc512809082"/>
       <w:r>
         <w:rPr>
           <w:rFonts w:ascii="Times New Roman" w:hAnsi="Times New Roman" w:cs="Times New Roman"/>
@@ -1742,6 +1914,60 @@
       <w:pPr>
         <w:pStyle w:val="ListParagraph"/>
         <w:numPr>
+          <w:ilvl w:val="1"/>
+          <w:numId w:val="20"/>
+        </w:numPr>
+        <w:rPr>
+          <w:rFonts w:ascii="Times New Roman" w:hAnsi="Times New Roman" w:cs="Times New Roman"/>
+        </w:rPr>
+      </w:pPr>
+      <w:proofErr w:type="spellStart"/>
+      <w:r>
+        <w:rPr>
+          <w:rFonts w:ascii="Times New Roman" w:hAnsi="Times New Roman" w:cs="Times New Roman"/>
+        </w:rPr>
+        <w:t>Gnuplot</w:t>
+      </w:r>
+      <w:proofErr w:type="spellEnd"/>
+      <w:r>
+        <w:rPr>
+          <w:rFonts w:ascii="Times New Roman" w:hAnsi="Times New Roman" w:cs="Times New Roman"/>
+        </w:rPr>
+        <w:t xml:space="preserve"> and </w:t>
+      </w:r>
+      <w:proofErr w:type="spellStart"/>
+      <w:r>
+        <w:rPr>
+          <w:rFonts w:ascii="Times New Roman" w:hAnsi="Times New Roman" w:cs="Times New Roman"/>
+        </w:rPr>
+        <w:t>feedGnuPlot</w:t>
+      </w:r>
+      <w:proofErr w:type="spellEnd"/>
+      <w:r>
+        <w:rPr>
+          <w:rFonts w:ascii="Times New Roman" w:hAnsi="Times New Roman" w:cs="Times New Roman"/>
+        </w:rPr>
+        <w:t xml:space="preserve"> may need to be installed if not packaged with LIKWID, needed for </w:t>
+      </w:r>
+      <w:proofErr w:type="spellStart"/>
+      <w:r>
+        <w:rPr>
+          <w:rFonts w:ascii="Times New Roman" w:hAnsi="Times New Roman" w:cs="Times New Roman"/>
+        </w:rPr>
+        <w:t>perfscope</w:t>
+      </w:r>
+      <w:proofErr w:type="spellEnd"/>
+      <w:r>
+        <w:rPr>
+          <w:rFonts w:ascii="Times New Roman" w:hAnsi="Times New Roman" w:cs="Times New Roman"/>
+        </w:rPr>
+        <w:t>.</w:t>
+      </w:r>
+    </w:p>
+    <w:p>
+      <w:pPr>
+        <w:pStyle w:val="ListParagraph"/>
+        <w:numPr>
           <w:ilvl w:val="0"/>
           <w:numId w:val="20"/>
         </w:numPr>
@@ -1894,19 +2120,12 @@
     </w:p>
     <w:p>
       <w:pPr>
-        <w:rPr>
-          <w:rFonts w:ascii="Times New Roman" w:hAnsi="Times New Roman" w:cs="Times New Roman"/>
-        </w:rPr>
-      </w:pPr>
-    </w:p>
-    <w:p>
-      <w:pPr>
         <w:pStyle w:val="Heading1"/>
         <w:rPr>
           <w:rFonts w:ascii="Times New Roman" w:hAnsi="Times New Roman" w:cs="Times New Roman"/>
         </w:rPr>
       </w:pPr>
-      <w:bookmarkStart w:id="7" w:name="_Toc512627850"/>
+      <w:bookmarkStart w:id="7" w:name="_Toc512809083"/>
       <w:r>
         <w:rPr>
           <w:rFonts w:ascii="Times New Roman" w:hAnsi="Times New Roman" w:cs="Times New Roman"/>
@@ -1935,7 +2154,7 @@
           <w:rFonts w:ascii="Times New Roman" w:hAnsi="Times New Roman" w:cs="Times New Roman"/>
         </w:rPr>
       </w:pPr>
-      <w:bookmarkStart w:id="8" w:name="_Toc512627851"/>
+      <w:bookmarkStart w:id="8" w:name="_Toc512809084"/>
       <w:r>
         <w:rPr>
           <w:rFonts w:ascii="Times New Roman" w:hAnsi="Times New Roman" w:cs="Times New Roman"/>
@@ -2190,7 +2409,7 @@
           <w:rFonts w:ascii="Times New Roman" w:hAnsi="Times New Roman" w:cs="Times New Roman"/>
         </w:rPr>
       </w:pPr>
-      <w:bookmarkStart w:id="9" w:name="_Toc512627852"/>
+      <w:bookmarkStart w:id="9" w:name="_Toc512809085"/>
       <w:r>
         <w:rPr>
           <w:rFonts w:ascii="Times New Roman" w:hAnsi="Times New Roman" w:cs="Times New Roman"/>
@@ -2768,7 +2987,7 @@
           <w:rFonts w:ascii="Times New Roman" w:hAnsi="Times New Roman" w:cs="Times New Roman"/>
         </w:rPr>
       </w:pPr>
-      <w:bookmarkStart w:id="10" w:name="_Toc512627853"/>
+      <w:bookmarkStart w:id="10" w:name="_Toc512809086"/>
       <w:r>
         <w:rPr>
           <w:rFonts w:ascii="Times New Roman" w:hAnsi="Times New Roman" w:cs="Times New Roman"/>
@@ -3175,7 +3394,7 @@
           <w:rFonts w:ascii="Times New Roman" w:hAnsi="Times New Roman" w:cs="Times New Roman"/>
         </w:rPr>
       </w:pPr>
-      <w:bookmarkStart w:id="11" w:name="_Toc512627854"/>
+      <w:bookmarkStart w:id="11" w:name="_Toc512809087"/>
       <w:r>
         <w:rPr>
           <w:rFonts w:ascii="Times New Roman" w:hAnsi="Times New Roman" w:cs="Times New Roman"/>
@@ -3444,7 +3663,7 @@
           <w:rFonts w:ascii="Times New Roman" w:hAnsi="Times New Roman" w:cs="Times New Roman"/>
         </w:rPr>
       </w:pPr>
-      <w:bookmarkStart w:id="12" w:name="_Toc512627855"/>
+      <w:bookmarkStart w:id="12" w:name="_Toc512809088"/>
       <w:r>
         <w:rPr>
           <w:rFonts w:ascii="Times New Roman" w:hAnsi="Times New Roman" w:cs="Times New Roman"/>
@@ -3489,6 +3708,66 @@
           <w:rFonts w:ascii="Times New Roman" w:hAnsi="Times New Roman" w:cs="Times New Roman"/>
         </w:rPr>
         <w:t xml:space="preserve"> </w:t>
+      </w:r>
+    </w:p>
+    <w:p>
+      <w:pPr>
+        <w:rPr>
+          <w:rFonts w:ascii="Times New Roman" w:hAnsi="Times New Roman" w:cs="Times New Roman"/>
+          <w:b/>
+        </w:rPr>
+      </w:pPr>
+      <w:r>
+        <w:rPr>
+          <w:rFonts w:ascii="Times New Roman" w:hAnsi="Times New Roman" w:cs="Times New Roman"/>
+          <w:b/>
+        </w:rPr>
+        <w:t xml:space="preserve">Command Utilized: </w:t>
+      </w:r>
+      <w:proofErr w:type="spellStart"/>
+      <w:r>
+        <w:rPr>
+          <w:rFonts w:ascii="Times New Roman" w:hAnsi="Times New Roman" w:cs="Times New Roman"/>
+          <w:b/>
+        </w:rPr>
+        <w:t>likwid</w:t>
+      </w:r>
+      <w:proofErr w:type="spellEnd"/>
+      <w:r>
+        <w:rPr>
+          <w:rFonts w:ascii="Times New Roman" w:hAnsi="Times New Roman" w:cs="Times New Roman"/>
+          <w:b/>
+        </w:rPr>
+        <w:t>-features -c &lt;</w:t>
+      </w:r>
+      <w:proofErr w:type="spellStart"/>
+      <w:r>
+        <w:rPr>
+          <w:rFonts w:ascii="Times New Roman" w:hAnsi="Times New Roman" w:cs="Times New Roman"/>
+          <w:b/>
+        </w:rPr>
+        <w:t>coreID</w:t>
+      </w:r>
+      <w:proofErr w:type="spellEnd"/>
+      <w:r>
+        <w:rPr>
+          <w:rFonts w:ascii="Times New Roman" w:hAnsi="Times New Roman" w:cs="Times New Roman"/>
+          <w:b/>
+        </w:rPr>
+        <w:t>&gt; &lt;-e or -d&gt; &lt;feature&gt;</w:t>
+      </w:r>
+    </w:p>
+    <w:p>
+      <w:pPr>
+        <w:rPr>
+          <w:rFonts w:ascii="Times New Roman" w:hAnsi="Times New Roman" w:cs="Times New Roman"/>
+        </w:rPr>
+      </w:pPr>
+      <w:r>
+        <w:rPr>
+          <w:rFonts w:ascii="Times New Roman" w:hAnsi="Times New Roman" w:cs="Times New Roman"/>
+        </w:rPr>
+        <w:t>This command will either enable (-e) or disable (-d) the selected feature on the core specified with the -c argument.</w:t>
       </w:r>
     </w:p>
     <w:p>
@@ -3623,26 +3902,12 @@
     </w:p>
     <w:p>
       <w:pPr>
-        <w:rPr>
-          <w:rFonts w:ascii="Times New Roman" w:hAnsi="Times New Roman" w:cs="Times New Roman"/>
-        </w:rPr>
-      </w:pPr>
-    </w:p>
-    <w:p>
-      <w:pPr>
-        <w:rPr>
-          <w:rFonts w:ascii="Times New Roman" w:hAnsi="Times New Roman" w:cs="Times New Roman"/>
-        </w:rPr>
-      </w:pPr>
-    </w:p>
-    <w:p>
-      <w:pPr>
         <w:pStyle w:val="Heading2"/>
         <w:rPr>
           <w:rFonts w:ascii="Times New Roman" w:hAnsi="Times New Roman" w:cs="Times New Roman"/>
         </w:rPr>
       </w:pPr>
-      <w:bookmarkStart w:id="13" w:name="_Toc512627856"/>
+      <w:bookmarkStart w:id="13" w:name="_Toc512809089"/>
       <w:r>
         <w:rPr>
           <w:rFonts w:ascii="Times New Roman" w:hAnsi="Times New Roman" w:cs="Times New Roman"/>
@@ -3927,7 +4192,7 @@
           <w:rFonts w:ascii="Times New Roman" w:hAnsi="Times New Roman" w:cs="Times New Roman"/>
         </w:rPr>
       </w:pPr>
-      <w:bookmarkStart w:id="14" w:name="_Toc512627857"/>
+      <w:bookmarkStart w:id="14" w:name="_Toc512809090"/>
       <w:r>
         <w:rPr>
           <w:rFonts w:ascii="Times New Roman" w:hAnsi="Times New Roman" w:cs="Times New Roman"/>
@@ -4045,7 +4310,7 @@
           <w:rFonts w:ascii="Times New Roman" w:hAnsi="Times New Roman" w:cs="Times New Roman"/>
         </w:rPr>
       </w:pPr>
-      <w:bookmarkStart w:id="15" w:name="_Toc512627858"/>
+      <w:bookmarkStart w:id="15" w:name="_Toc512809091"/>
       <w:r>
         <w:rPr>
           <w:rFonts w:ascii="Times New Roman" w:hAnsi="Times New Roman" w:cs="Times New Roman"/>
@@ -4167,7 +4432,7 @@
           <w:rFonts w:ascii="Times New Roman" w:hAnsi="Times New Roman" w:cs="Times New Roman"/>
         </w:rPr>
       </w:pPr>
-      <w:bookmarkStart w:id="16" w:name="_Toc512627859"/>
+      <w:bookmarkStart w:id="16" w:name="_Toc512809092"/>
       <w:r>
         <w:rPr>
           <w:rFonts w:ascii="Times New Roman" w:hAnsi="Times New Roman" w:cs="Times New Roman"/>
@@ -4202,9 +4467,9 @@
           <w:noProof/>
         </w:rPr>
         <w:drawing>
-          <wp:inline distT="0" distB="0" distL="0" distR="0" wp14:anchorId="0F20BB55" wp14:editId="47981DCE">
-            <wp:extent cx="5486400" cy="3086100"/>
-            <wp:effectExtent l="0" t="0" r="0" b="0"/>
+          <wp:inline distT="0" distB="0" distL="0" distR="0" wp14:anchorId="0F20BB55" wp14:editId="3CD73B67">
+            <wp:extent cx="5486400" cy="3002818"/>
+            <wp:effectExtent l="0" t="0" r="0" b="7620"/>
             <wp:docPr id="3" name="Picture 3"/>
             <wp:cNvGraphicFramePr>
               <a:graphicFrameLocks xmlns:a="http://schemas.openxmlformats.org/drawingml/2006/main" noChangeAspect="1"/>
@@ -4217,7 +4482,7 @@
                     <pic:cNvPicPr/>
                   </pic:nvPicPr>
                   <pic:blipFill>
-                    <a:blip r:embed="rId17" cstate="print">
+                    <a:blip r:embed="rId17">
                       <a:extLst>
                         <a:ext uri="{28A0092B-C50C-407E-A947-70E740481C1C}">
                           <a14:useLocalDpi xmlns:a14="http://schemas.microsoft.com/office/drawing/2010/main" val="0"/>
@@ -4231,7 +4496,7 @@
                   <pic:spPr>
                     <a:xfrm>
                       <a:off x="0" y="0"/>
-                      <a:ext cx="5486400" cy="3086100"/>
+                      <a:ext cx="5486400" cy="3002818"/>
                     </a:xfrm>
                     <a:prstGeom prst="rect">
                       <a:avLst/>
@@ -4273,60 +4538,84 @@
         </w:rPr>
         <w:t xml:space="preserve">: Quick Performance AppImage and </w:t>
       </w:r>
+      <w:r>
+        <w:rPr>
+          <w:rFonts w:ascii="Times New Roman" w:hAnsi="Times New Roman" w:cs="Times New Roman"/>
+          <w:b/>
+        </w:rPr>
+        <w:t>Supporting</w:t>
+      </w:r>
+      <w:r>
+        <w:rPr>
+          <w:rFonts w:ascii="Times New Roman" w:hAnsi="Times New Roman" w:cs="Times New Roman"/>
+          <w:b/>
+        </w:rPr>
+        <w:t xml:space="preserve"> Folder Layout</w:t>
+      </w:r>
+    </w:p>
+    <w:p>
+      <w:pPr>
+        <w:rPr>
+          <w:rFonts w:ascii="Times New Roman" w:hAnsi="Times New Roman" w:cs="Times New Roman"/>
+        </w:rPr>
+      </w:pPr>
+      <w:r>
+        <w:rPr>
+          <w:rFonts w:ascii="Times New Roman" w:hAnsi="Times New Roman" w:cs="Times New Roman"/>
+        </w:rPr>
+        <w:t>To run Quick Performance simply call the AppImage from the command line</w:t>
+      </w:r>
+      <w:r>
+        <w:rPr>
+          <w:rFonts w:ascii="Times New Roman" w:hAnsi="Times New Roman" w:cs="Times New Roman"/>
+        </w:rPr>
+        <w:t xml:space="preserve">, preferred method if you would like to see </w:t>
+      </w:r>
       <w:proofErr w:type="spellStart"/>
       <w:r>
         <w:rPr>
           <w:rFonts w:ascii="Times New Roman" w:hAnsi="Times New Roman" w:cs="Times New Roman"/>
-          <w:b/>
-        </w:rPr>
-        <w:t>ProgramBin</w:t>
+        </w:rPr>
+        <w:t>stdout</w:t>
       </w:r>
       <w:proofErr w:type="spellEnd"/>
       <w:r>
         <w:rPr>
           <w:rFonts w:ascii="Times New Roman" w:hAnsi="Times New Roman" w:cs="Times New Roman"/>
-          <w:b/>
-        </w:rPr>
-        <w:t xml:space="preserve"> Folder Layout</w:t>
-      </w:r>
-    </w:p>
-    <w:p>
-      <w:pPr>
-        <w:rPr>
-          <w:rFonts w:ascii="Times New Roman" w:hAnsi="Times New Roman" w:cs="Times New Roman"/>
-        </w:rPr>
-      </w:pPr>
-      <w:r>
-        <w:rPr>
-          <w:rFonts w:ascii="Times New Roman" w:hAnsi="Times New Roman" w:cs="Times New Roman"/>
-        </w:rPr>
-        <w:t>To run Quick Performance simply call the AppImage from the command line</w:t>
-      </w:r>
-      <w:r>
-        <w:rPr>
-          <w:rFonts w:ascii="Times New Roman" w:hAnsi="Times New Roman" w:cs="Times New Roman"/>
-        </w:rPr>
-        <w:t xml:space="preserve">, preferred method if you would like to see </w:t>
+        </w:rPr>
+        <w:t xml:space="preserve"> and stderr output,</w:t>
+      </w:r>
+      <w:r>
+        <w:rPr>
+          <w:rFonts w:ascii="Times New Roman" w:hAnsi="Times New Roman" w:cs="Times New Roman"/>
+        </w:rPr>
+        <w:t xml:space="preserve"> or double click the AppImage to launch the application.</w:t>
+      </w:r>
+      <w:r>
+        <w:rPr>
+          <w:rFonts w:ascii="Times New Roman" w:hAnsi="Times New Roman" w:cs="Times New Roman"/>
+        </w:rPr>
+        <w:t xml:space="preserve">  Note that the </w:t>
       </w:r>
       <w:proofErr w:type="spellStart"/>
       <w:r>
         <w:rPr>
           <w:rFonts w:ascii="Times New Roman" w:hAnsi="Times New Roman" w:cs="Times New Roman"/>
         </w:rPr>
-        <w:t>stdout</w:t>
+        <w:t>usr</w:t>
       </w:r>
       <w:proofErr w:type="spellEnd"/>
       <w:r>
         <w:rPr>
           <w:rFonts w:ascii="Times New Roman" w:hAnsi="Times New Roman" w:cs="Times New Roman"/>
         </w:rPr>
-        <w:t xml:space="preserve"> and stderr output,</w:t>
-      </w:r>
-      <w:r>
-        <w:rPr>
-          <w:rFonts w:ascii="Times New Roman" w:hAnsi="Times New Roman" w:cs="Times New Roman"/>
-        </w:rPr>
-        <w:t xml:space="preserve"> or double click the AppImage to launch the application.  Upon launch you will be greeted with the Topology Tab, see above for description.</w:t>
+        <w:t xml:space="preserve"> folder contains necessary scripts for Quick Performance to function correctly so make sure to keep this folder with the AppImage.</w:t>
+      </w:r>
+      <w:r>
+        <w:rPr>
+          <w:rFonts w:ascii="Times New Roman" w:hAnsi="Times New Roman" w:cs="Times New Roman"/>
+        </w:rPr>
+        <w:t xml:space="preserve">  Upon launch you will be greeted with the Topology Tab, see above for description.</w:t>
       </w:r>
       <w:r>
         <w:rPr>
@@ -4363,7 +4652,86 @@
         <w:rPr>
           <w:rFonts w:ascii="Times New Roman" w:hAnsi="Times New Roman" w:cs="Times New Roman"/>
         </w:rPr>
-        <w:t>Once you have made your selections you will need to load your application executable by using the “Load” button.  If your application requires any command line arguments to be run please provide them in the Command Line Arguments text box</w:t>
+        <w:t xml:space="preserve">Once you have made your selections you will need to load your application executable by using the “Load” button.  </w:t>
+      </w:r>
+      <w:r>
+        <w:rPr>
+          <w:rFonts w:ascii="Times New Roman" w:hAnsi="Times New Roman" w:cs="Times New Roman"/>
+          <w:b/>
+        </w:rPr>
+        <w:t xml:space="preserve">It should be noted that there is can be a bug with the AppImage for some distributions of Linux where the File Dialog doesn’t show any files when trying to load.  You can type the absolute path of your file in the dialog if this </w:t>
+      </w:r>
+      <w:r>
+        <w:rPr>
+          <w:rFonts w:ascii="Times New Roman" w:hAnsi="Times New Roman" w:cs="Times New Roman"/>
+          <w:b/>
+        </w:rPr>
+        <w:t>happens or</w:t>
+      </w:r>
+      <w:r>
+        <w:rPr>
+          <w:rFonts w:ascii="Times New Roman" w:hAnsi="Times New Roman" w:cs="Times New Roman"/>
+          <w:b/>
+        </w:rPr>
+        <w:t xml:space="preserve"> execute Quick Performance from the </w:t>
+      </w:r>
+      <w:proofErr w:type="spellStart"/>
+      <w:r>
+        <w:rPr>
+          <w:rFonts w:ascii="Times New Roman" w:hAnsi="Times New Roman" w:cs="Times New Roman"/>
+          <w:b/>
+        </w:rPr>
+        <w:t>AppDir</w:t>
+      </w:r>
+      <w:proofErr w:type="spellEnd"/>
+      <w:r>
+        <w:rPr>
+          <w:rFonts w:ascii="Times New Roman" w:hAnsi="Times New Roman" w:cs="Times New Roman"/>
+          <w:b/>
+        </w:rPr>
+        <w:t xml:space="preserve"> directory by running the </w:t>
+      </w:r>
+      <w:proofErr w:type="spellStart"/>
+      <w:r>
+        <w:rPr>
+          <w:rFonts w:ascii="Times New Roman" w:hAnsi="Times New Roman" w:cs="Times New Roman"/>
+          <w:b/>
+        </w:rPr>
+        <w:t>AppRun</w:t>
+      </w:r>
+      <w:proofErr w:type="spellEnd"/>
+      <w:r>
+        <w:rPr>
+          <w:rFonts w:ascii="Times New Roman" w:hAnsi="Times New Roman" w:cs="Times New Roman"/>
+          <w:b/>
+        </w:rPr>
+        <w:t xml:space="preserve"> script</w:t>
+      </w:r>
+      <w:r>
+        <w:rPr>
+          <w:rFonts w:ascii="Times New Roman" w:hAnsi="Times New Roman" w:cs="Times New Roman"/>
+          <w:b/>
+        </w:rPr>
+        <w:t xml:space="preserve"> which should use the native File Dialog</w:t>
+      </w:r>
+      <w:r>
+        <w:rPr>
+          <w:rFonts w:ascii="Times New Roman" w:hAnsi="Times New Roman" w:cs="Times New Roman"/>
+          <w:b/>
+        </w:rPr>
+        <w:t>.</w:t>
+      </w:r>
+      <w:r>
+        <w:rPr>
+          <w:rFonts w:ascii="Times New Roman" w:hAnsi="Times New Roman" w:cs="Times New Roman"/>
+        </w:rPr>
+        <w:t xml:space="preserve">  </w:t>
+      </w:r>
+      <w:r>
+        <w:rPr>
+          <w:rFonts w:ascii="Times New Roman" w:hAnsi="Times New Roman" w:cs="Times New Roman"/>
+        </w:rPr>
+        <w:t>If your application requires any command line arguments to be run please provide them in the Command Line Arguments text box</w:t>
       </w:r>
       <w:r>
         <w:rPr>
@@ -4637,6 +5005,7 @@
           <w:rFonts w:ascii="Times New Roman" w:hAnsi="Times New Roman" w:cs="Times New Roman"/>
         </w:rPr>
       </w:pPr>
+      <w:bookmarkStart w:id="17" w:name="_Toc512809093"/>
       <w:r>
         <w:rPr>
           <w:rFonts w:ascii="Times New Roman" w:hAnsi="Times New Roman" w:cs="Times New Roman"/>
@@ -4644,6 +5013,7 @@
         <w:lastRenderedPageBreak/>
         <w:t>Example Use Case</w:t>
       </w:r>
+      <w:bookmarkEnd w:id="17"/>
     </w:p>
     <w:p>
       <w:pPr>
@@ -4707,8 +5077,8 @@
         <w:t>Below is the code sample used in this experiment:</w:t>
       </w:r>
     </w:p>
-    <w:bookmarkStart w:id="17" w:name="_MON_1586375767"/>
-    <w:bookmarkEnd w:id="17"/>
+    <w:bookmarkStart w:id="18" w:name="_MON_1586375767"/>
+    <w:bookmarkEnd w:id="18"/>
     <w:p>
       <w:pPr>
         <w:rPr>
@@ -4742,7 +5112,7 @@
           <v:shape id="_x0000_i1025" type="#_x0000_t75" style="width:468pt;height:481.5pt" o:ole="">
             <v:imagedata r:id="rId20" o:title=""/>
           </v:shape>
-          <o:OLEObject Type="Embed" ProgID="Word.Document.12" ShapeID="_x0000_i1025" DrawAspect="Content" ObjectID="_1586456918" r:id="rId21">
+          <o:OLEObject Type="Embed" ProgID="Word.Document.12" ShapeID="_x0000_i1025" DrawAspect="Content" ObjectID="_1586551177" r:id="rId21">
             <o:FieldCodes>\s</o:FieldCodes>
           </o:OLEObject>
         </w:object>
@@ -4774,6 +5144,7 @@
           <w:rFonts w:ascii="Times New Roman" w:hAnsi="Times New Roman" w:cs="Times New Roman"/>
         </w:rPr>
       </w:pPr>
+      <w:bookmarkStart w:id="19" w:name="_Toc512809094"/>
       <w:r>
         <w:rPr>
           <w:rFonts w:ascii="Times New Roman" w:hAnsi="Times New Roman" w:cs="Times New Roman"/>
@@ -4781,6 +5152,7 @@
         <w:lastRenderedPageBreak/>
         <w:t>Setup</w:t>
       </w:r>
+      <w:bookmarkEnd w:id="19"/>
     </w:p>
     <w:p>
       <w:pPr>
@@ -4884,115 +5256,73 @@
           <w:rFonts w:ascii="Times New Roman" w:hAnsi="Times New Roman" w:cs="Times New Roman"/>
         </w:rPr>
         <w:tab/>
-        <w:t xml:space="preserve">L1: 32 KB </w:t>
-      </w:r>
+        <w:t>L1: 32 KB 8 way set</w:t>
+      </w:r>
+      <w:r>
+        <w:rPr>
+          <w:rFonts w:ascii="Times New Roman" w:hAnsi="Times New Roman" w:cs="Times New Roman"/>
+        </w:rPr>
+        <w:t>-</w:t>
+      </w:r>
+      <w:r>
+        <w:rPr>
+          <w:rFonts w:ascii="Times New Roman" w:hAnsi="Times New Roman" w:cs="Times New Roman"/>
+        </w:rPr>
+        <w:t>associative</w:t>
+      </w:r>
+      <w:r>
+        <w:rPr>
+          <w:rFonts w:ascii="Times New Roman" w:hAnsi="Times New Roman" w:cs="Times New Roman"/>
+        </w:rPr>
+        <w:t xml:space="preserve"> data cache</w:t>
+      </w:r>
+    </w:p>
+    <w:p>
+      <w:pPr>
+        <w:rPr>
+          <w:rFonts w:ascii="Times New Roman" w:hAnsi="Times New Roman" w:cs="Times New Roman"/>
+        </w:rPr>
+      </w:pPr>
+      <w:r>
+        <w:rPr>
+          <w:rFonts w:ascii="Times New Roman" w:hAnsi="Times New Roman" w:cs="Times New Roman"/>
+        </w:rPr>
+        <w:tab/>
+        <w:t>L2: 256 KB 4 way set-associative unified cache</w:t>
+      </w:r>
+    </w:p>
+    <w:p>
+      <w:pPr>
+        <w:rPr>
+          <w:rFonts w:ascii="Times New Roman" w:hAnsi="Times New Roman" w:cs="Times New Roman"/>
+        </w:rPr>
+      </w:pPr>
+      <w:r>
+        <w:rPr>
+          <w:rFonts w:ascii="Times New Roman" w:hAnsi="Times New Roman" w:cs="Times New Roman"/>
+        </w:rPr>
+        <w:tab/>
+        <w:t>L3: 4 MB 16 way set-associative unified cache</w:t>
+      </w:r>
+    </w:p>
+    <w:p>
+      <w:pPr>
+        <w:rPr>
+          <w:rFonts w:ascii="Times New Roman" w:hAnsi="Times New Roman" w:cs="Times New Roman"/>
+        </w:rPr>
+      </w:pPr>
       <w:proofErr w:type="gramStart"/>
       <w:r>
         <w:rPr>
           <w:rFonts w:ascii="Times New Roman" w:hAnsi="Times New Roman" w:cs="Times New Roman"/>
         </w:rPr>
-        <w:t>8 way</w:t>
+        <w:t>Memory :</w:t>
       </w:r>
       <w:proofErr w:type="gramEnd"/>
       <w:r>
         <w:rPr>
           <w:rFonts w:ascii="Times New Roman" w:hAnsi="Times New Roman" w:cs="Times New Roman"/>
         </w:rPr>
-        <w:t xml:space="preserve"> set</w:t>
-      </w:r>
-      <w:r>
-        <w:rPr>
-          <w:rFonts w:ascii="Times New Roman" w:hAnsi="Times New Roman" w:cs="Times New Roman"/>
-        </w:rPr>
-        <w:t>-</w:t>
-      </w:r>
-      <w:r>
-        <w:rPr>
-          <w:rFonts w:ascii="Times New Roman" w:hAnsi="Times New Roman" w:cs="Times New Roman"/>
-        </w:rPr>
-        <w:t>associative</w:t>
-      </w:r>
-      <w:r>
-        <w:rPr>
-          <w:rFonts w:ascii="Times New Roman" w:hAnsi="Times New Roman" w:cs="Times New Roman"/>
-        </w:rPr>
-        <w:t xml:space="preserve"> data cache</w:t>
-      </w:r>
-    </w:p>
-    <w:p>
-      <w:pPr>
-        <w:rPr>
-          <w:rFonts w:ascii="Times New Roman" w:hAnsi="Times New Roman" w:cs="Times New Roman"/>
-        </w:rPr>
-      </w:pPr>
-      <w:r>
-        <w:rPr>
-          <w:rFonts w:ascii="Times New Roman" w:hAnsi="Times New Roman" w:cs="Times New Roman"/>
-        </w:rPr>
-        <w:tab/>
-        <w:t xml:space="preserve">L2: 256 KB </w:t>
-      </w:r>
-      <w:proofErr w:type="gramStart"/>
-      <w:r>
-        <w:rPr>
-          <w:rFonts w:ascii="Times New Roman" w:hAnsi="Times New Roman" w:cs="Times New Roman"/>
-        </w:rPr>
-        <w:t>4 way</w:t>
-      </w:r>
-      <w:proofErr w:type="gramEnd"/>
-      <w:r>
-        <w:rPr>
-          <w:rFonts w:ascii="Times New Roman" w:hAnsi="Times New Roman" w:cs="Times New Roman"/>
-        </w:rPr>
-        <w:t xml:space="preserve"> set-associative unified cache</w:t>
-      </w:r>
-    </w:p>
-    <w:p>
-      <w:pPr>
-        <w:rPr>
-          <w:rFonts w:ascii="Times New Roman" w:hAnsi="Times New Roman" w:cs="Times New Roman"/>
-        </w:rPr>
-      </w:pPr>
-      <w:r>
-        <w:rPr>
-          <w:rFonts w:ascii="Times New Roman" w:hAnsi="Times New Roman" w:cs="Times New Roman"/>
-        </w:rPr>
-        <w:tab/>
-        <w:t xml:space="preserve">L3: 4 MB </w:t>
-      </w:r>
-      <w:proofErr w:type="gramStart"/>
-      <w:r>
-        <w:rPr>
-          <w:rFonts w:ascii="Times New Roman" w:hAnsi="Times New Roman" w:cs="Times New Roman"/>
-        </w:rPr>
-        <w:t>16 way</w:t>
-      </w:r>
-      <w:proofErr w:type="gramEnd"/>
-      <w:r>
-        <w:rPr>
-          <w:rFonts w:ascii="Times New Roman" w:hAnsi="Times New Roman" w:cs="Times New Roman"/>
-        </w:rPr>
-        <w:t xml:space="preserve"> set-associative unified cache</w:t>
-      </w:r>
-    </w:p>
-    <w:p>
-      <w:pPr>
-        <w:rPr>
-          <w:rFonts w:ascii="Times New Roman" w:hAnsi="Times New Roman" w:cs="Times New Roman"/>
-        </w:rPr>
-      </w:pPr>
-      <w:proofErr w:type="gramStart"/>
-      <w:r>
-        <w:rPr>
-          <w:rFonts w:ascii="Times New Roman" w:hAnsi="Times New Roman" w:cs="Times New Roman"/>
-        </w:rPr>
-        <w:t>Memory :</w:t>
-      </w:r>
-      <w:proofErr w:type="gramEnd"/>
-      <w:r>
-        <w:rPr>
-          <w:rFonts w:ascii="Times New Roman" w:hAnsi="Times New Roman" w:cs="Times New Roman"/>
-        </w:rPr>
         <w:t xml:space="preserve"> 16 GB DDR4</w:t>
       </w:r>
     </w:p>
@@ -5003,12 +5333,14 @@
           <w:rFonts w:ascii="Times New Roman" w:hAnsi="Times New Roman" w:cs="Times New Roman"/>
         </w:rPr>
       </w:pPr>
+      <w:bookmarkStart w:id="20" w:name="_Toc512809095"/>
       <w:r>
         <w:rPr>
           <w:rFonts w:ascii="Times New Roman" w:hAnsi="Times New Roman" w:cs="Times New Roman"/>
         </w:rPr>
         <w:t>Experimental Process</w:t>
       </w:r>
+      <w:bookmarkEnd w:id="20"/>
     </w:p>
     <w:p>
       <w:pPr>
@@ -5425,8 +5757,8 @@
         <w:t>For clarification the change in source code has been included below.</w:t>
       </w:r>
     </w:p>
-    <w:bookmarkStart w:id="18" w:name="_MON_1586379472"/>
-    <w:bookmarkEnd w:id="18"/>
+    <w:bookmarkStart w:id="21" w:name="_MON_1586379472"/>
+    <w:bookmarkEnd w:id="21"/>
     <w:p>
       <w:pPr>
         <w:rPr>
@@ -5441,7 +5773,7 @@
           <v:shape id="_x0000_i1026" type="#_x0000_t75" style="width:468pt;height:481.5pt" o:ole="">
             <v:imagedata r:id="rId25" o:title=""/>
           </v:shape>
-          <o:OLEObject Type="Embed" ProgID="Word.Document.12" ShapeID="_x0000_i1026" DrawAspect="Content" ObjectID="_1586456919" r:id="rId26">
+          <o:OLEObject Type="Embed" ProgID="Word.Document.12" ShapeID="_x0000_i1026" DrawAspect="Content" ObjectID="_1586551178" r:id="rId26">
             <o:FieldCodes>\s</o:FieldCodes>
           </o:OLEObject>
         </w:object>
@@ -5761,10 +6093,12 @@
       <w:pPr>
         <w:pStyle w:val="Heading2"/>
       </w:pPr>
+      <w:bookmarkStart w:id="22" w:name="_Toc512809096"/>
       <w:r>
         <w:lastRenderedPageBreak/>
         <w:t>Summary and Results</w:t>
       </w:r>
+      <w:bookmarkEnd w:id="22"/>
     </w:p>
     <w:p>
       <w:pPr>
@@ -5865,13 +6199,15 @@
       </w:pPr>
       <w:r>
         <w:rPr>
+          <w:rFonts w:ascii="Times New Roman" w:hAnsi="Times New Roman" w:cs="Times New Roman"/>
+          <w:b/>
           <w:noProof/>
         </w:rPr>
         <w:drawing>
-          <wp:inline distT="0" distB="0" distL="0" distR="0" wp14:anchorId="3DFBC926" wp14:editId="04B43EF5">
-            <wp:extent cx="3623310" cy="1725295"/>
-            <wp:effectExtent l="0" t="0" r="0" b="8255"/>
-            <wp:docPr id="10" name="Picture 10"/>
+          <wp:inline distT="0" distB="0" distL="0" distR="0" wp14:anchorId="371A1741" wp14:editId="02B4A1C5">
+            <wp:extent cx="3213100" cy="1914525"/>
+            <wp:effectExtent l="0" t="0" r="6350" b="9525"/>
+            <wp:docPr id="20" name="Picture 20"/>
             <wp:cNvGraphicFramePr>
               <a:graphicFrameLocks xmlns:a="http://schemas.openxmlformats.org/drawingml/2006/main" noChangeAspect="1"/>
             </wp:cNvGraphicFramePr>
@@ -5879,7 +6215,7 @@
               <a:graphicData uri="http://schemas.openxmlformats.org/drawingml/2006/picture">
                 <pic:pic xmlns:pic="http://schemas.openxmlformats.org/drawingml/2006/picture">
                   <pic:nvPicPr>
-                    <pic:cNvPr id="0" name="Picture 21"/>
+                    <pic:cNvPr id="0" name="Picture 4"/>
                     <pic:cNvPicPr>
                       <a:picLocks noChangeAspect="1" noChangeArrowheads="1"/>
                     </pic:cNvPicPr>
@@ -5900,15 +6236,12 @@
                   <pic:spPr bwMode="auto">
                     <a:xfrm>
                       <a:off x="0" y="0"/>
-                      <a:ext cx="3623310" cy="1725295"/>
+                      <a:ext cx="3213100" cy="1914525"/>
                     </a:xfrm>
                     <a:prstGeom prst="rect">
                       <a:avLst/>
                     </a:prstGeom>
                     <a:noFill/>
-                    <a:ln>
-                      <a:noFill/>
-                    </a:ln>
                   </pic:spPr>
                 </pic:pic>
               </a:graphicData>
@@ -5927,7 +6260,19 @@
         <w:rPr>
           <w:rFonts w:ascii="Times New Roman" w:hAnsi="Times New Roman" w:cs="Times New Roman"/>
         </w:rPr>
-        <w:t>TODO: Add run time to the table to solidify the performance increase.</w:t>
+        <w:t xml:space="preserve">For this </w:t>
+      </w:r>
+      <w:r>
+        <w:rPr>
+          <w:rFonts w:ascii="Times New Roman" w:hAnsi="Times New Roman" w:cs="Times New Roman"/>
+        </w:rPr>
+        <w:t>example,</w:t>
+      </w:r>
+      <w:r>
+        <w:rPr>
+          <w:rFonts w:ascii="Times New Roman" w:hAnsi="Times New Roman" w:cs="Times New Roman"/>
+        </w:rPr>
+        <w:t xml:space="preserve"> with 5000x100 we don’t see a significant speed up in terms of execution time but when running the case with 50000x1000 the base case is 0.744564 seconds and the optimized is 0.109863 seconds which is significant.</w:t>
       </w:r>
     </w:p>
     <w:p>
@@ -5954,8 +6299,6 @@
         </w:rPr>
         <w:t xml:space="preserve"> and move on to the more complex and harder to use tools as necessary</w:t>
       </w:r>
-      <w:bookmarkStart w:id="19" w:name="_GoBack"/>
-      <w:bookmarkEnd w:id="19"/>
       <w:r>
         <w:rPr>
           <w:rFonts w:ascii="Times New Roman" w:hAnsi="Times New Roman" w:cs="Times New Roman"/>
@@ -5990,48 +6333,8 @@
           <w:rFonts w:ascii="Times New Roman" w:hAnsi="Times New Roman" w:cs="Times New Roman"/>
         </w:rPr>
       </w:pPr>
-    </w:p>
-    <w:p>
-      <w:pPr>
-        <w:rPr>
-          <w:rFonts w:ascii="Times New Roman" w:hAnsi="Times New Roman" w:cs="Times New Roman"/>
-        </w:rPr>
-      </w:pPr>
-    </w:p>
-    <w:p>
-      <w:pPr>
-        <w:rPr>
-          <w:rFonts w:ascii="Times New Roman" w:hAnsi="Times New Roman" w:cs="Times New Roman"/>
-        </w:rPr>
-      </w:pPr>
-    </w:p>
-    <w:p>
-      <w:pPr>
-        <w:rPr>
-          <w:rFonts w:ascii="Times New Roman" w:hAnsi="Times New Roman" w:cs="Times New Roman"/>
-        </w:rPr>
-      </w:pPr>
-    </w:p>
-    <w:p>
-      <w:pPr>
-        <w:rPr>
-          <w:rFonts w:ascii="Times New Roman" w:hAnsi="Times New Roman" w:cs="Times New Roman"/>
-        </w:rPr>
-      </w:pPr>
-    </w:p>
-    <w:p>
-      <w:pPr>
-        <w:rPr>
-          <w:rFonts w:ascii="Times New Roman" w:hAnsi="Times New Roman" w:cs="Times New Roman"/>
-        </w:rPr>
-      </w:pPr>
-    </w:p>
-    <w:p>
-      <w:pPr>
-        <w:rPr>
-          <w:rFonts w:ascii="Times New Roman" w:hAnsi="Times New Roman" w:cs="Times New Roman"/>
-        </w:rPr>
-      </w:pPr>
+      <w:bookmarkStart w:id="23" w:name="_GoBack"/>
+      <w:bookmarkEnd w:id="23"/>
     </w:p>
     <w:p>
       <w:pPr>
@@ -6040,14 +6343,15 @@
           <w:rFonts w:ascii="Times New Roman" w:hAnsi="Times New Roman" w:cs="Times New Roman"/>
         </w:rPr>
       </w:pPr>
-      <w:bookmarkStart w:id="20" w:name="_Toc512627860"/>
-      <w:r>
-        <w:rPr>
-          <w:rFonts w:ascii="Times New Roman" w:hAnsi="Times New Roman" w:cs="Times New Roman"/>
-        </w:rPr>
+      <w:bookmarkStart w:id="24" w:name="_Toc512809097"/>
+      <w:r>
+        <w:rPr>
+          <w:rFonts w:ascii="Times New Roman" w:hAnsi="Times New Roman" w:cs="Times New Roman"/>
+        </w:rPr>
+        <w:lastRenderedPageBreak/>
         <w:t>Appendix</w:t>
       </w:r>
-      <w:bookmarkEnd w:id="20"/>
+      <w:bookmarkEnd w:id="24"/>
     </w:p>
     <w:p>
       <w:pPr>
@@ -6056,14 +6360,14 @@
           <w:rFonts w:ascii="Times New Roman" w:hAnsi="Times New Roman" w:cs="Times New Roman"/>
         </w:rPr>
       </w:pPr>
-      <w:bookmarkStart w:id="21" w:name="_Toc512627861"/>
+      <w:bookmarkStart w:id="25" w:name="_Toc512809098"/>
       <w:r>
         <w:rPr>
           <w:rFonts w:ascii="Times New Roman" w:hAnsi="Times New Roman" w:cs="Times New Roman"/>
         </w:rPr>
         <w:t>Perf Event Paranoid Enumeration</w:t>
       </w:r>
-      <w:bookmarkEnd w:id="21"/>
+      <w:bookmarkEnd w:id="25"/>
     </w:p>
     <w:p>
       <w:pPr>
@@ -9071,7 +9375,7 @@
 </file>
 
 <file path=customXml/itemProps1.xml><?xml version="1.0" encoding="utf-8"?>
-<ds:datastoreItem xmlns:ds="http://schemas.openxmlformats.org/officeDocument/2006/customXml" ds:itemID="{1BABC284-F194-45CC-896C-F9933A8188D1}">
+<ds:datastoreItem xmlns:ds="http://schemas.openxmlformats.org/officeDocument/2006/customXml" ds:itemID="{C7228692-E8E9-4DF9-84A3-2F108C585917}">
   <ds:schemaRefs>
     <ds:schemaRef ds:uri="http://schemas.openxmlformats.org/officeDocument/2006/bibliography"/>
   </ds:schemaRefs>

</xml_diff>